<commit_message>
add Acknowledgments and result
</commit_message>
<xml_diff>
--- a/project_final_report.docx
+++ b/project_final_report.docx
@@ -129,12 +129,23 @@
           <w:szCs w:val="32"/>
         </w:rPr>
       </w:pPr>
-      <w:r>
+    </w:p>
+    <w:p>
+      <w:pPr>
+        <w:spacing w:after="160" w:line="259" w:lineRule="auto"/>
+        <w:jc w:val="left"/>
         <w:rPr>
           <w:b/>
           <w:sz w:val="32"/>
           <w:szCs w:val="32"/>
         </w:rPr>
+      </w:pPr>
+      <w:r>
+        <w:rPr>
+          <w:b/>
+          <w:sz w:val="32"/>
+          <w:szCs w:val="32"/>
+        </w:rPr>
         <w:br w:type="page"/>
       </w:r>
     </w:p>
@@ -143,6 +154,7 @@
         <w:jc w:val="center"/>
         <w:rPr>
           <w:b/>
+          <w:bCs/>
           <w:sz w:val="28"/>
           <w:szCs w:val="28"/>
         </w:rPr>
@@ -150,43 +162,134 @@
       <w:r>
         <w:rPr>
           <w:b/>
+          <w:bCs/>
           <w:sz w:val="28"/>
           <w:szCs w:val="28"/>
         </w:rPr>
         <w:lastRenderedPageBreak/>
-        <w:t>Abstract</w:t>
-      </w:r>
-    </w:p>
-    <w:p>
-      <w:r>
-        <w:t>This analysis emphasizes on predicting the diabetes utilizing the machine learning assessing crucial health metrics like blood glucose levels, BMI, alongside HbA1c. Data was gathered, cleaned, along with transformed for the model training. “Exploratory Data Analysis (EDA)” indicated patterns within the following data. Several approaches, involving the “Logistic Regression” along with Random Forest, were developed for the following predictive accuracy. K-Means clustering recognized subgroups within the population. The research emphasizes the significance for enhanced diabetes prediction as well as the management through improved analytical approaches and also adequate data analysis.</w:t>
-      </w:r>
-    </w:p>
-    <w:p>
-      <w:pPr>
+        <w:t>Acknowledgements</w:t>
+      </w:r>
+    </w:p>
+    <w:p>
+      <w:pPr>
+        <w:spacing w:after="160" w:line="259" w:lineRule="auto"/>
         <w:rPr>
           <w:b/>
           <w:sz w:val="32"/>
           <w:szCs w:val="32"/>
         </w:rPr>
       </w:pPr>
-    </w:p>
-    <w:p>
-      <w:pPr>
+      <w:r>
+        <w:t xml:space="preserve">I would like </w:t>
+      </w:r>
+      <w:proofErr w:type="gramStart"/>
+      <w:r>
+        <w:t>to</w:t>
+      </w:r>
+      <w:r>
+        <w:rPr>
+          <w:lang w:val="en-IN"/>
+        </w:rPr>
+        <w:t xml:space="preserve">  personally</w:t>
+      </w:r>
+      <w:proofErr w:type="gramEnd"/>
+      <w:r>
+        <w:rPr>
+          <w:lang w:val="en-IN"/>
+        </w:rPr>
+        <w:t xml:space="preserve"> thank all those who helped in the accomplishment of this research. Grateful to the data scientists and the healthcare practitioners for contributing and assisting with the research. There are too many individuals that played important roles in my research process, but I owe much to my academic advisor for their encouragement and critical comments that improved the value of this paper. I also thank peers and colleagues for useful discussions and encouragement during the studies’ process. Last but not least, the authors of the used dataset are also thanked, without which this research could not have been conducted. This research would not have been possible if it wasn’t for their assistance</w:t>
+      </w:r>
+      <w:r>
+        <w:rPr>
+          <w:lang w:val="en-IN"/>
+        </w:rPr>
+        <w:t>.</w:t>
+      </w:r>
+      <w:r>
         <w:rPr>
           <w:b/>
           <w:sz w:val="32"/>
           <w:szCs w:val="32"/>
         </w:rPr>
-      </w:pPr>
-      <w:r>
+        <w:br w:type="page"/>
+      </w:r>
+    </w:p>
+    <w:p>
+      <w:pPr>
+        <w:jc w:val="center"/>
+        <w:rPr>
+          <w:b/>
+          <w:sz w:val="28"/>
+          <w:szCs w:val="28"/>
+        </w:rPr>
+      </w:pPr>
+      <w:r>
+        <w:rPr>
+          <w:b/>
+          <w:sz w:val="28"/>
+          <w:szCs w:val="28"/>
+        </w:rPr>
+        <w:lastRenderedPageBreak/>
+        <w:t>Abstract</w:t>
+      </w:r>
+    </w:p>
+    <w:p>
+      <w:pPr>
         <w:rPr>
           <w:b/>
           <w:sz w:val="32"/>
           <w:szCs w:val="32"/>
         </w:rPr>
-        <w:br w:type="page"/>
-      </w:r>
+      </w:pPr>
+    </w:p>
+    <w:p>
+      <w:r>
+        <w:t>The purpose of this research is to examine the factors involved in early diagnosis of cases of diabetes with a database of 100,000 entries and some other constituent variables; including but not limited to Age, Sex, Hypertension status, Smoking profile, Heart diseases, HbA1c level, Body Mass Index, Blood glucose level. Linear Regression, Support Vector Regression, Logistic Regression and Random Forest Classifier are the various algorithms used in the research in order to evaluate the competency of the models in predicting diabetes. Also, K-Means Clustering is applied on the data to find the pattern as well as subgrouping present in the dataset.</w:t>
+      </w:r>
+    </w:p>
+    <w:p>
+      <w:r>
+        <w:t xml:space="preserve">Some elementary examination reveals no null values, which improves reliability for future </w:t>
+      </w:r>
+      <w:proofErr w:type="spellStart"/>
+      <w:r>
+        <w:t>modeling</w:t>
+      </w:r>
+      <w:proofErr w:type="spellEnd"/>
+      <w:r>
+        <w:t xml:space="preserve"> with the dataset. Therefore, Linear Regression and Support Vector Regression show moderate accuracy at best and high SE error while possessing low influences. However, in the case of Logistic Regression the accuracy is as high as 95 percent. 84% but is not very good at categorizing cases of diabetes illustrated by the high rates of false negatives in its analysis. Random Forest classifier can be validated as better than other models with 97% accuracy. 81% but also 45% of the cases which reveal that the application, especially in diagnostic stage, has difficulties in recognizing diabetics, which is indicated by TNs in the confusion matrix.</w:t>
+      </w:r>
+    </w:p>
+    <w:p>
+      <w:r>
+        <w:t xml:space="preserve">Hypothesis testing shows that the clustering of those participants based on their BMI and blood glucose will split them into three different risk zones for diabetes. These findings recommend that whilst current types are apt for general prediction, they need to be tuned to obtain higher sensitivity, especially for detection of diabetic cases. Further studies should look into </w:t>
+      </w:r>
+      <w:proofErr w:type="spellStart"/>
+      <w:r>
+        <w:t>analyzing</w:t>
+      </w:r>
+      <w:proofErr w:type="spellEnd"/>
+      <w:r>
+        <w:t xml:space="preserve"> more enhanced approaches such as Deep Learning, and it should also seek to integrate more variables with the aim of refining the prediction power. It can be concluded that the use of the models for proper selection and tuning is useful in early identification and control of diabetes.</w:t>
+      </w:r>
+    </w:p>
+    <w:p>
+      <w:pPr>
+        <w:rPr>
+          <w:b/>
+          <w:sz w:val="32"/>
+          <w:szCs w:val="32"/>
+        </w:rPr>
+      </w:pPr>
+    </w:p>
+    <w:p>
+      <w:pPr>
+        <w:rPr>
+          <w:b/>
+          <w:sz w:val="32"/>
+          <w:szCs w:val="32"/>
+        </w:rPr>
+      </w:pPr>
     </w:p>
     <w:sdt>
       <w:sdtPr>
@@ -1414,11 +1517,6 @@
       <w:r>
         <w:br w:type="page"/>
       </w:r>
-    </w:p>
-    <w:p>
-      <w:pPr>
-        <w:pStyle w:val="Heading1"/>
-      </w:pPr>
       <w:bookmarkStart w:id="1" w:name="_exteqvsr2itw" w:colFirst="0" w:colLast="0"/>
       <w:bookmarkStart w:id="2" w:name="_Toc170554094"/>
       <w:bookmarkEnd w:id="1"/>
@@ -1429,6 +1527,7 @@
       </w:pPr>
       <w:bookmarkStart w:id="3" w:name="_Toc171541800"/>
       <w:r>
+        <w:lastRenderedPageBreak/>
         <w:t>Chapter 1: Introduction</w:t>
       </w:r>
       <w:bookmarkEnd w:id="3"/>
@@ -1436,68 +1535,190 @@
     <w:p>
       <w:pPr>
         <w:pStyle w:val="Heading2"/>
+        <w:numPr>
+          <w:ilvl w:val="1"/>
+          <w:numId w:val="3"/>
+        </w:numPr>
       </w:pPr>
       <w:bookmarkStart w:id="4" w:name="_heading=h.30j0zll"/>
       <w:bookmarkStart w:id="5" w:name="_Toc171541801"/>
       <w:bookmarkEnd w:id="4"/>
       <w:r>
-        <w:t>1.1 Introduction</w:t>
+        <w:t>Introduction</w:t>
       </w:r>
       <w:bookmarkEnd w:id="5"/>
     </w:p>
     <w:p>
       <w:r>
-        <w:t>The worldwide rise within diabetes requires early diagnosis alongside medi</w:t>
-      </w:r>
-      <w:r>
-        <w:t>c</w:t>
-      </w:r>
-      <w:r>
-        <w:t xml:space="preserve">ation </w:t>
-      </w:r>
-      <w:r>
-        <w:t>to prevent</w:t>
-      </w:r>
-      <w:r>
-        <w:t xml:space="preserve"> implications. This exploration plans to carry out exact prescient methodologies for diabetic prediction utilizing a specific dataset obtained from Kaggle. The following dataset, consisting of 100,000 records with clinical and demographic information, for example, age, gender, hypertension, smoking history, </w:t>
+        <w:t>Diabetes is a non-curable and persistent condition which impacts a large number of people and is defined by the inability of the body to maintain proper blood glucose levels. The incidence of diabetes is steadily increasing and becoming a global threat to health-care systems, hence early diagnosis and control of the condition remains paramount to decrease calamitous consequences. New approaches in the application of ML show some promising opportunities for increasing the probability of an accurate diagnosis and prediction of diabetes as well as its management. Such reasoning makes it possible to identify individuals that may require early attention from the healthcare providers and thus, necessary action can be taken in good time.</w:t>
+      </w:r>
+    </w:p>
+    <w:p>
+      <w:r>
+        <w:t xml:space="preserve">This paper deals with the use of different machine learning classifiers to diagnose diabetes based on significant indicators that include blood glucose level, BMI, and HbA1c. The addition of many ML algorithms like Logistic Regression, Random Forest and K-Means clustering helps the system to </w:t>
+      </w:r>
+      <w:proofErr w:type="spellStart"/>
+      <w:r>
+        <w:t>analyze</w:t>
+      </w:r>
+      <w:proofErr w:type="spellEnd"/>
+      <w:r>
+        <w:t xml:space="preserve"> more and the prediction becomes more accurate. Hoping that this research of diabetes prediction based on these algorithms deems fruitful to help enhance the efficient ratio of diabetes prediction and improvement and change of health standards, it is concluded that this type of research is helpful in the global sense.</w:t>
+      </w:r>
+    </w:p>
+    <w:p>
+      <w:pPr>
+        <w:ind w:firstLine="720"/>
+      </w:pPr>
+      <w:r>
+        <w:rPr>
+          <w:noProof/>
+        </w:rPr>
+        <w:drawing>
+          <wp:inline distT="0" distB="0" distL="114300" distR="114300" wp14:anchorId="293F7E06" wp14:editId="03D27FF4">
+            <wp:extent cx="4988560" cy="3697605"/>
+            <wp:effectExtent l="19050" t="19050" r="21590" b="36195"/>
+            <wp:docPr id="1" name="Picture 1"/>
+            <wp:cNvGraphicFramePr>
+              <a:graphicFrameLocks xmlns:a="http://schemas.openxmlformats.org/drawingml/2006/main" noChangeAspect="1"/>
+            </wp:cNvGraphicFramePr>
+            <a:graphic xmlns:a="http://schemas.openxmlformats.org/drawingml/2006/main">
+              <a:graphicData uri="http://schemas.openxmlformats.org/drawingml/2006/picture">
+                <pic:pic xmlns:pic="http://schemas.openxmlformats.org/drawingml/2006/picture">
+                  <pic:nvPicPr>
+                    <pic:cNvPr id="1" name="Picture 1"/>
+                    <pic:cNvPicPr>
+                      <a:picLocks noChangeAspect="1"/>
+                    </pic:cNvPicPr>
+                  </pic:nvPicPr>
+                  <pic:blipFill>
+                    <a:blip r:embed="rId8"/>
+                    <a:stretch>
+                      <a:fillRect/>
+                    </a:stretch>
+                  </pic:blipFill>
+                  <pic:spPr>
+                    <a:xfrm>
+                      <a:off x="0" y="0"/>
+                      <a:ext cx="4988560" cy="3697605"/>
+                    </a:xfrm>
+                    <a:prstGeom prst="rect">
+                      <a:avLst/>
+                    </a:prstGeom>
+                    <a:noFill/>
+                    <a:ln w="19050">
+                      <a:solidFill>
+                        <a:schemeClr val="tx1"/>
+                      </a:solidFill>
+                    </a:ln>
+                  </pic:spPr>
+                </pic:pic>
+              </a:graphicData>
+            </a:graphic>
+          </wp:inline>
+        </w:drawing>
+      </w:r>
+    </w:p>
+    <w:p>
+      <w:pPr>
+        <w:pStyle w:val="Heading4"/>
+        <w:rPr>
+          <w:b/>
+          <w:bCs/>
+          <w:i w:val="0"/>
+          <w:iCs w:val="0"/>
+          <w:color w:val="000000" w:themeColor="text1"/>
+          <w:lang w:val="en-IN"/>
+        </w:rPr>
+      </w:pPr>
+      <w:r>
+        <w:tab/>
+      </w:r>
+      <w:r>
+        <w:tab/>
+      </w:r>
+      <w:bookmarkStart w:id="6" w:name="_Toc174045056"/>
+      <w:r>
+        <w:tab/>
+      </w:r>
+      <w:r>
+        <w:rPr>
+          <w:b/>
+          <w:bCs/>
+          <w:i w:val="0"/>
+          <w:iCs w:val="0"/>
+          <w:color w:val="000000" w:themeColor="text1"/>
+          <w:lang w:val="en-IN"/>
+        </w:rPr>
+        <w:t xml:space="preserve">Figure 1.1.1: </w:t>
       </w:r>
       <w:proofErr w:type="gramStart"/>
       <w:r>
-        <w:t>BMI,  HbA</w:t>
+        <w:rPr>
+          <w:b/>
+          <w:bCs/>
+          <w:i w:val="0"/>
+          <w:iCs w:val="0"/>
+          <w:color w:val="000000" w:themeColor="text1"/>
+          <w:lang w:val="en-IN"/>
+        </w:rPr>
+        <w:t>World’s  Most</w:t>
       </w:r>
       <w:proofErr w:type="gramEnd"/>
       <w:r>
-        <w:t xml:space="preserve">1c level, heart disease, and also blood glucose level, will be examined. These methods will recognize essential predictors of the diabetes alongside classifying patients as diabetic or the non-diabetic. The dataset's wide extension and </w:t>
-      </w:r>
-      <w:proofErr w:type="gramStart"/>
-      <w:r>
-        <w:t>far reaching</w:t>
-      </w:r>
-      <w:proofErr w:type="gramEnd"/>
-      <w:r>
-        <w:t xml:space="preserve"> patient profiles upgrade the </w:t>
-      </w:r>
-      <w:r>
-        <w:t>approach's</w:t>
-      </w:r>
-      <w:r>
-        <w:t xml:space="preserve"> </w:t>
-      </w:r>
-      <w:r>
-        <w:t>predictive accuracy. The following Ethical contemplations are addressed as the dataset is anonymized and sticks to GDPR prerequisites. This study will add to comprehending diabetes risk factors and also supporting the advancement of enhanced diagnosis alongside preventive techniques.</w:t>
+        <w:rPr>
+          <w:b/>
+          <w:bCs/>
+          <w:i w:val="0"/>
+          <w:iCs w:val="0"/>
+          <w:color w:val="000000" w:themeColor="text1"/>
+          <w:lang w:val="en-IN"/>
+        </w:rPr>
+        <w:t xml:space="preserve"> Diabetic Country</w:t>
+      </w:r>
+      <w:bookmarkEnd w:id="6"/>
+    </w:p>
+    <w:p>
+      <w:pPr>
+        <w:jc w:val="center"/>
+        <w:rPr>
+          <w:b/>
+          <w:bCs/>
+          <w:color w:val="000000" w:themeColor="text1"/>
+          <w:lang w:val="en-IN"/>
+        </w:rPr>
+      </w:pPr>
+      <w:r>
+        <w:rPr>
+          <w:b/>
+          <w:bCs/>
+          <w:color w:val="000000" w:themeColor="text1"/>
+          <w:lang w:val="en-IN"/>
+        </w:rPr>
+        <w:t>(Source: visualcapitalist.com, 2023</w:t>
+      </w:r>
+      <w:r>
+        <w:rPr>
+          <w:b/>
+          <w:bCs/>
+          <w:color w:val="000000" w:themeColor="text1"/>
+          <w:lang w:val="en-IN"/>
+        </w:rPr>
+        <w:t>)</w:t>
       </w:r>
     </w:p>
     <w:p>
       <w:pPr>
         <w:pStyle w:val="Heading2"/>
       </w:pPr>
-      <w:bookmarkStart w:id="6" w:name="_heading=h.1fob9te"/>
-      <w:bookmarkStart w:id="7" w:name="_Toc171541802"/>
-      <w:bookmarkEnd w:id="6"/>
-      <w:r>
+      <w:bookmarkStart w:id="7" w:name="_heading=h.1fob9te"/>
+      <w:bookmarkStart w:id="8" w:name="_Toc171541802"/>
+      <w:bookmarkEnd w:id="7"/>
+      <w:r>
+        <w:lastRenderedPageBreak/>
         <w:t>1.2 Aim and objectives</w:t>
       </w:r>
-      <w:bookmarkEnd w:id="7"/>
+      <w:bookmarkEnd w:id="8"/>
     </w:p>
     <w:p>
       <w:pPr>
@@ -1596,13 +1817,13 @@
       <w:pPr>
         <w:pStyle w:val="Heading2"/>
       </w:pPr>
-      <w:bookmarkStart w:id="8" w:name="_heading=h.3znysh7"/>
-      <w:bookmarkStart w:id="9" w:name="_Toc171541803"/>
-      <w:bookmarkEnd w:id="8"/>
+      <w:bookmarkStart w:id="9" w:name="_heading=h.3znysh7"/>
+      <w:bookmarkStart w:id="10" w:name="_Toc171541803"/>
+      <w:bookmarkEnd w:id="9"/>
       <w:r>
         <w:t>1.3 Research Questions</w:t>
       </w:r>
-      <w:bookmarkEnd w:id="9"/>
+      <w:bookmarkEnd w:id="10"/>
     </w:p>
     <w:p>
       <w:pPr>
@@ -1651,36 +1872,282 @@
         </w:numPr>
       </w:pPr>
       <w:r>
+        <w:t>What distinct patient groups having varying diabetes risk profiles may be recognized utilizing clustering approaches, and also what are their defining features?</w:t>
+      </w:r>
+    </w:p>
+    <w:p>
+      <w:pPr>
+        <w:pStyle w:val="Heading2"/>
+      </w:pPr>
+      <w:bookmarkStart w:id="11" w:name="_heading=h.2et92p0"/>
+      <w:bookmarkStart w:id="12" w:name="_Toc171541804"/>
+      <w:bookmarkEnd w:id="11"/>
+      <w:r>
+        <w:t>1.4 Research background</w:t>
+      </w:r>
+      <w:bookmarkEnd w:id="12"/>
+    </w:p>
+    <w:p>
+      <w:pPr>
+        <w:rPr>
+          <w:color w:val="000000" w:themeColor="text1"/>
+        </w:rPr>
+      </w:pPr>
+      <w:r>
+        <w:t xml:space="preserve">Diabetes has been perceived as a developing worldwide medical problem, requiring early diagnosis alongside intervention </w:t>
+      </w:r>
+      <w:r>
+        <w:t>to prevent</w:t>
+      </w:r>
+      <w:r>
+        <w:t xml:space="preserve"> severe complexities. Within this evaluation, the study is to develop accurate prescient methodologies for the diabetic prediction utilizing the dataset obtained (Butt </w:t>
+      </w:r>
+      <w:r>
+        <w:rPr>
+          <w:i/>
+        </w:rPr>
+        <w:t xml:space="preserve">et al. </w:t>
+      </w:r>
+      <w:r>
+        <w:t xml:space="preserve">2021). The following methods, involving "linear regression", "Random Forest Classifier", "logistic regression", "Random Forest Classifier", and also "K-Means clustering", will be utilized. These strategies will recognize crucial indicators of diabetes and characterize patients as diabetic or non-diabetic. The broad dataset improves the prescient models' precision. The following Ethical contemplations are tended to as the dataset is anonymized and agrees with GDPR necessities (Jaiswal </w:t>
+      </w:r>
+      <w:r>
+        <w:rPr>
+          <w:i/>
+        </w:rPr>
+        <w:t>et al</w:t>
+      </w:r>
+      <w:r>
+        <w:t xml:space="preserve">. 2021). This study will add to comprehending diabetes risk factors and supporting the advancement of enhanced analytic and preventive approaches. </w:t>
+      </w:r>
+      <w:r>
+        <w:rPr>
+          <w:color w:val="000000" w:themeColor="text1"/>
+        </w:rPr>
+        <w:t xml:space="preserve">By </w:t>
+      </w:r>
+      <w:proofErr w:type="spellStart"/>
+      <w:r>
+        <w:rPr>
+          <w:color w:val="000000" w:themeColor="text1"/>
+        </w:rPr>
+        <w:t>analyzing</w:t>
+      </w:r>
+      <w:proofErr w:type="spellEnd"/>
+      <w:r>
+        <w:rPr>
+          <w:color w:val="000000" w:themeColor="text1"/>
+        </w:rPr>
+        <w:t xml:space="preserve"> the adequate predictive models, the study assesses </w:t>
+      </w:r>
+      <w:r>
+        <w:rPr>
+          <w:color w:val="000000" w:themeColor="text1"/>
+        </w:rPr>
         <w:lastRenderedPageBreak/>
-        <w:t>What distinct patient groups having varying diabetes risk profiles may be recognized utilizing clustering approaches, and also what are their defining features?</w:t>
-      </w:r>
+        <w:t>effective relationships among demographics along with the medical components, thereby impacting a deeper comprehension of the diabetes risk profiles alongside incorporating the tailored interventions for the at-risk populations.</w:t>
+      </w:r>
+    </w:p>
+    <w:p>
+      <w:pPr>
+        <w:rPr>
+          <w:color w:val="000000" w:themeColor="text1"/>
+        </w:rPr>
+      </w:pPr>
+      <w:r>
+        <w:rPr>
+          <w:color w:val="000000" w:themeColor="text1"/>
+        </w:rPr>
+        <w:tab/>
+      </w:r>
+      <w:r>
+        <w:rPr>
+          <w:color w:val="000000" w:themeColor="text1"/>
+        </w:rPr>
+        <w:tab/>
+      </w:r>
+      <w:r>
+        <w:rPr>
+          <w:color w:val="000000" w:themeColor="text1"/>
+        </w:rPr>
+        <w:tab/>
+      </w:r>
+      <w:r>
+        <w:rPr>
+          <w:color w:val="000000" w:themeColor="text1"/>
+        </w:rPr>
+        <w:tab/>
+      </w:r>
+      <w:r>
+        <w:rPr>
+          <w:noProof/>
+        </w:rPr>
+        <w:drawing>
+          <wp:inline distT="0" distB="0" distL="114300" distR="114300" wp14:anchorId="57F75727" wp14:editId="46D74EF4">
+            <wp:extent cx="3562350" cy="2696125"/>
+            <wp:effectExtent l="19050" t="19050" r="19050" b="28575"/>
+            <wp:docPr id="2" name="Picture 2"/>
+            <wp:cNvGraphicFramePr>
+              <a:graphicFrameLocks xmlns:a="http://schemas.openxmlformats.org/drawingml/2006/main" noChangeAspect="1"/>
+            </wp:cNvGraphicFramePr>
+            <a:graphic xmlns:a="http://schemas.openxmlformats.org/drawingml/2006/main">
+              <a:graphicData uri="http://schemas.openxmlformats.org/drawingml/2006/picture">
+                <pic:pic xmlns:pic="http://schemas.openxmlformats.org/drawingml/2006/picture">
+                  <pic:nvPicPr>
+                    <pic:cNvPr id="2" name="Picture 2"/>
+                    <pic:cNvPicPr>
+                      <a:picLocks noChangeAspect="1"/>
+                    </pic:cNvPicPr>
+                  </pic:nvPicPr>
+                  <pic:blipFill>
+                    <a:blip r:embed="rId9"/>
+                    <a:stretch>
+                      <a:fillRect/>
+                    </a:stretch>
+                  </pic:blipFill>
+                  <pic:spPr>
+                    <a:xfrm>
+                      <a:off x="0" y="0"/>
+                      <a:ext cx="3566842" cy="2699525"/>
+                    </a:xfrm>
+                    <a:prstGeom prst="rect">
+                      <a:avLst/>
+                    </a:prstGeom>
+                    <a:noFill/>
+                    <a:ln w="19050">
+                      <a:solidFill>
+                        <a:schemeClr val="tx1"/>
+                      </a:solidFill>
+                    </a:ln>
+                  </pic:spPr>
+                </pic:pic>
+              </a:graphicData>
+            </a:graphic>
+          </wp:inline>
+        </w:drawing>
+      </w:r>
+    </w:p>
+    <w:p>
+      <w:pPr>
+        <w:pStyle w:val="Heading4"/>
+        <w:rPr>
+          <w:b/>
+          <w:bCs/>
+          <w:i w:val="0"/>
+          <w:iCs w:val="0"/>
+          <w:color w:val="000000" w:themeColor="text1"/>
+          <w:lang w:val="en-IN"/>
+        </w:rPr>
+      </w:pPr>
+      <w:r>
+        <w:rPr>
+          <w:color w:val="000000" w:themeColor="text1"/>
+        </w:rPr>
+        <w:tab/>
+      </w:r>
+      <w:r>
+        <w:rPr>
+          <w:color w:val="000000" w:themeColor="text1"/>
+        </w:rPr>
+        <w:tab/>
+      </w:r>
+      <w:r>
+        <w:rPr>
+          <w:color w:val="000000" w:themeColor="text1"/>
+        </w:rPr>
+        <w:tab/>
+      </w:r>
+      <w:r>
+        <w:rPr>
+          <w:color w:val="000000" w:themeColor="text1"/>
+        </w:rPr>
+        <w:tab/>
+      </w:r>
+      <w:r>
+        <w:rPr>
+          <w:color w:val="000000" w:themeColor="text1"/>
+        </w:rPr>
+        <w:tab/>
+      </w:r>
+      <w:bookmarkStart w:id="13" w:name="_Toc174045057"/>
+      <w:r>
+        <w:rPr>
+          <w:color w:val="000000" w:themeColor="text1"/>
+        </w:rPr>
+        <w:tab/>
+      </w:r>
+      <w:r>
+        <w:rPr>
+          <w:b/>
+          <w:bCs/>
+          <w:i w:val="0"/>
+          <w:iCs w:val="0"/>
+          <w:color w:val="000000" w:themeColor="text1"/>
+          <w:lang w:val="en-IN"/>
+        </w:rPr>
+        <w:t>Figure 1.4.1: Diabetes Prevalence</w:t>
+      </w:r>
+      <w:bookmarkEnd w:id="13"/>
+    </w:p>
+    <w:p>
+      <w:pPr>
+        <w:ind w:left="1440" w:firstLine="720"/>
+        <w:jc w:val="center"/>
+        <w:rPr>
+          <w:b/>
+          <w:bCs/>
+          <w:color w:val="000000" w:themeColor="text1"/>
+          <w:lang w:val="en-IN"/>
+        </w:rPr>
+      </w:pPr>
+      <w:r>
+        <w:rPr>
+          <w:b/>
+          <w:bCs/>
+          <w:color w:val="000000" w:themeColor="text1"/>
+          <w:lang w:val="en-IN"/>
+        </w:rPr>
+        <w:t>(Source: www.pep2dia.com/prediabetes, 2021)</w:t>
+      </w:r>
+    </w:p>
+    <w:p>
+      <w:pPr>
+        <w:rPr>
+          <w:color w:val="000000" w:themeColor="text1"/>
+        </w:rPr>
+      </w:pPr>
     </w:p>
     <w:p>
       <w:pPr>
         <w:pStyle w:val="Heading2"/>
       </w:pPr>
-      <w:bookmarkStart w:id="10" w:name="_heading=h.2et92p0"/>
-      <w:bookmarkStart w:id="11" w:name="_Toc171541804"/>
-      <w:bookmarkEnd w:id="10"/>
-      <w:r>
-        <w:t>1.4 Research background</w:t>
-      </w:r>
-      <w:bookmarkEnd w:id="11"/>
-    </w:p>
-    <w:p>
-      <w:pPr>
-        <w:rPr>
-          <w:color w:val="000000" w:themeColor="text1"/>
-        </w:rPr>
-      </w:pPr>
-      <w:r>
-        <w:t xml:space="preserve">Diabetes has been perceived as a developing worldwide medical problem, requiring early diagnosis alongside intervention </w:t>
-      </w:r>
-      <w:r>
-        <w:t>to prevent</w:t>
-      </w:r>
-      <w:r>
-        <w:t xml:space="preserve"> severe complexities. Within this evaluation, the study is to develop accurate prescient methodologies for the diabetic prediction utilizing the dataset obtained (Butt </w:t>
+      <w:bookmarkStart w:id="14" w:name="_heading=h.tyjcwt"/>
+      <w:bookmarkStart w:id="15" w:name="_Toc171541805"/>
+      <w:bookmarkEnd w:id="14"/>
+      <w:r>
+        <w:t>1.5 Research Rationale</w:t>
+      </w:r>
+      <w:bookmarkEnd w:id="15"/>
+    </w:p>
+    <w:p>
+      <w:r>
+        <w:t>The rationale for this study is grounded within the crucial requirement for the viable diabetes prediction alongside the avoidance approaches because of its rising worldwide predominance. Through using an exhaustive dataset from the Kaggle, which incorporates different clinical alongside demographic data, the study expects to enhance the comprehension of crucial diabetes indicators (</w:t>
+      </w:r>
+      <w:proofErr w:type="spellStart"/>
+      <w:r>
+        <w:t>Nahzat</w:t>
+      </w:r>
+      <w:proofErr w:type="spellEnd"/>
+      <w:r>
+        <w:t xml:space="preserve"> and </w:t>
+      </w:r>
+      <w:proofErr w:type="spellStart"/>
+      <w:r>
+        <w:t>Yağanoğlu</w:t>
+      </w:r>
+      <w:proofErr w:type="spellEnd"/>
+      <w:r>
+        <w:t xml:space="preserve">, 2021). The following machine learning strategies will be utilized for predicting precise predictive approaches, which will assist early diagnosis alongside intervention. The utilization of anonymized, GDPR-agreeable data guarantees ethical norms are managed (Suresh </w:t>
       </w:r>
       <w:r>
         <w:rPr>
@@ -1689,92 +2156,21 @@
         <w:t xml:space="preserve">et al. </w:t>
       </w:r>
       <w:r>
-        <w:t xml:space="preserve">2021). The following methods, involving "linear regression", "Random Forest Classifier", "logistic regression", "Random Forest Classifier", and also "K-Means clustering", will be utilized. These strategies will recognize crucial indicators of diabetes and characterize patients as diabetic or non-diabetic. The broad dataset improves the prescient models' precision. The following Ethical contemplations are tended to as the dataset is anonymized and agrees with GDPR necessities (Jaiswal </w:t>
-      </w:r>
-      <w:r>
-        <w:rPr>
-          <w:i/>
-        </w:rPr>
-        <w:t>et al</w:t>
-      </w:r>
-      <w:r>
-        <w:t xml:space="preserve">. 2021). This study will add to comprehending diabetes risk factors and supporting the advancement of enhanced analytic and preventive approaches. </w:t>
-      </w:r>
-      <w:r>
-        <w:rPr>
-          <w:color w:val="000000" w:themeColor="text1"/>
-        </w:rPr>
-        <w:t xml:space="preserve">By </w:t>
-      </w:r>
-      <w:proofErr w:type="spellStart"/>
-      <w:r>
-        <w:rPr>
-          <w:color w:val="000000" w:themeColor="text1"/>
-        </w:rPr>
-        <w:t>analyzing</w:t>
-      </w:r>
-      <w:proofErr w:type="spellEnd"/>
-      <w:r>
-        <w:rPr>
-          <w:color w:val="000000" w:themeColor="text1"/>
-        </w:rPr>
-        <w:t xml:space="preserve"> the adequate predictive models, the study assesses effective relationships among demographics along with the medical components, thereby impacting a deeper comprehension of the diabetes risk profiles alongside incorporating the tailored interventions for the at-risk populations.</w:t>
+        <w:t>2020). This study will uphold the advancement of greater diagnostic devices alongside preventive techniques, adding to enhanced patient results.</w:t>
       </w:r>
     </w:p>
     <w:p>
       <w:pPr>
         <w:pStyle w:val="Heading2"/>
       </w:pPr>
-      <w:bookmarkStart w:id="12" w:name="_heading=h.tyjcwt"/>
-      <w:bookmarkStart w:id="13" w:name="_Toc171541805"/>
-      <w:bookmarkEnd w:id="12"/>
-      <w:r>
-        <w:t>1.5 Research Rationale</w:t>
-      </w:r>
-      <w:bookmarkEnd w:id="13"/>
-    </w:p>
-    <w:p>
-      <w:r>
-        <w:t>The rationale for this study is grounded within the crucial requirement for the viable diabetes prediction alongside the avoidance approaches because of its rising worldwide predominance. Through using an exhaustive dataset from the Kaggle, which incorporates different clinical alongside demographic data, the study expects to enhance the comprehension of crucial diabetes indicators (</w:t>
-      </w:r>
-      <w:proofErr w:type="spellStart"/>
-      <w:r>
-        <w:t>Nahzat</w:t>
-      </w:r>
-      <w:proofErr w:type="spellEnd"/>
-      <w:r>
-        <w:t xml:space="preserve"> and </w:t>
-      </w:r>
-      <w:proofErr w:type="spellStart"/>
-      <w:r>
-        <w:t>Yağanoğlu</w:t>
-      </w:r>
-      <w:proofErr w:type="spellEnd"/>
-      <w:r>
-        <w:t xml:space="preserve">, 2021). The following machine learning strategies will be utilized for predicting precise predictive approaches, which will assist early diagnosis alongside intervention. The utilization of anonymized, GDPR-agreeable data guarantees ethical norms are managed (Suresh </w:t>
-      </w:r>
-      <w:r>
-        <w:rPr>
-          <w:i/>
-        </w:rPr>
-        <w:t xml:space="preserve">et al. </w:t>
-      </w:r>
-      <w:r>
-        <w:t>2020). This study will uphold the advancement of greater diagnostic devices alongside preventive techniques, adding to enhanced patient results.</w:t>
-      </w:r>
-    </w:p>
-    <w:p>
-      <w:pPr>
-        <w:pStyle w:val="Heading2"/>
-      </w:pPr>
-      <w:bookmarkStart w:id="14" w:name="_heading=h.3dy6vkm"/>
-      <w:bookmarkStart w:id="15" w:name="_Toc171541806"/>
-      <w:bookmarkEnd w:id="14"/>
+      <w:bookmarkStart w:id="16" w:name="_heading=h.3dy6vkm"/>
+      <w:bookmarkStart w:id="17" w:name="_Toc171541806"/>
+      <w:bookmarkEnd w:id="16"/>
       <w:r>
         <w:lastRenderedPageBreak/>
         <w:t>1.6 Research Structure</w:t>
       </w:r>
-      <w:bookmarkEnd w:id="15"/>
+      <w:bookmarkEnd w:id="17"/>
     </w:p>
     <w:p>
       <w:pPr>
@@ -1802,7 +2198,7 @@
                     </pic:cNvPicPr>
                   </pic:nvPicPr>
                   <pic:blipFill>
-                    <a:blip r:embed="rId8">
+                    <a:blip r:embed="rId10">
                       <a:extLst>
                         <a:ext uri="{28A0092B-C50C-407E-A947-70E740481C1C}">
                           <a14:useLocalDpi xmlns:a14="http://schemas.microsoft.com/office/drawing/2010/main" val="0"/>
@@ -1866,13 +2262,13 @@
       <w:pPr>
         <w:pStyle w:val="Heading2"/>
       </w:pPr>
-      <w:bookmarkStart w:id="16" w:name="_heading=h.1t3h5sf"/>
-      <w:bookmarkStart w:id="17" w:name="_Toc171541807"/>
-      <w:bookmarkEnd w:id="16"/>
+      <w:bookmarkStart w:id="18" w:name="_heading=h.1t3h5sf"/>
+      <w:bookmarkStart w:id="19" w:name="_Toc171541807"/>
+      <w:bookmarkEnd w:id="18"/>
       <w:r>
         <w:t>1.7 Summary</w:t>
       </w:r>
-      <w:bookmarkEnd w:id="17"/>
+      <w:bookmarkEnd w:id="19"/>
     </w:p>
     <w:p>
       <w:pPr>
@@ -1910,13 +2306,13 @@
       <w:pPr>
         <w:pStyle w:val="Heading2"/>
       </w:pPr>
-      <w:bookmarkStart w:id="18" w:name="_t8sjd9119kpb" w:colFirst="0" w:colLast="0"/>
-      <w:bookmarkStart w:id="19" w:name="_Toc170554095"/>
-      <w:bookmarkEnd w:id="18"/>
+      <w:bookmarkStart w:id="20" w:name="_t8sjd9119kpb" w:colFirst="0" w:colLast="0"/>
+      <w:bookmarkStart w:id="21" w:name="_Toc170554095"/>
+      <w:bookmarkEnd w:id="20"/>
       <w:r>
         <w:t>2.1 Introduction</w:t>
       </w:r>
-      <w:bookmarkEnd w:id="19"/>
+      <w:bookmarkEnd w:id="21"/>
     </w:p>
     <w:p>
       <w:r>
@@ -1937,13 +2333,13 @@
       <w:pPr>
         <w:pStyle w:val="Heading2"/>
       </w:pPr>
-      <w:bookmarkStart w:id="20" w:name="_nscgeu8gmgon" w:colFirst="0" w:colLast="0"/>
-      <w:bookmarkStart w:id="21" w:name="_Toc170554096"/>
-      <w:bookmarkEnd w:id="20"/>
+      <w:bookmarkStart w:id="22" w:name="_nscgeu8gmgon" w:colFirst="0" w:colLast="0"/>
+      <w:bookmarkStart w:id="23" w:name="_Toc170554096"/>
+      <w:bookmarkEnd w:id="22"/>
       <w:r>
         <w:t>2.2 Role of machine learning approach for diabetic prediction</w:t>
       </w:r>
-      <w:bookmarkEnd w:id="21"/>
+      <w:bookmarkEnd w:id="23"/>
       <w:r>
         <w:t xml:space="preserve"> </w:t>
       </w:r>
@@ -1996,7 +2392,7 @@
                     <pic:cNvPicPr preferRelativeResize="0"/>
                   </pic:nvPicPr>
                   <pic:blipFill>
-                    <a:blip r:embed="rId9"/>
+                    <a:blip r:embed="rId11"/>
                     <a:srcRect/>
                     <a:stretch>
                       <a:fillRect/>
@@ -2036,7 +2432,7 @@
           <w:color w:val="auto"/>
         </w:rPr>
       </w:pPr>
-      <w:bookmarkStart w:id="22" w:name="_Toc173439486"/>
+      <w:bookmarkStart w:id="24" w:name="_Toc173439486"/>
       <w:r>
         <w:rPr>
           <w:b/>
@@ -2047,7 +2443,7 @@
         </w:rPr>
         <w:t>Figure 2.2.1: Role of machine learning in diabetes prediction</w:t>
       </w:r>
-      <w:bookmarkEnd w:id="22"/>
+      <w:bookmarkEnd w:id="24"/>
     </w:p>
     <w:p>
       <w:pPr>
@@ -2066,13 +2462,13 @@
       <w:pPr>
         <w:pStyle w:val="Heading2"/>
       </w:pPr>
-      <w:bookmarkStart w:id="23" w:name="_bh47ianntcd6" w:colFirst="0" w:colLast="0"/>
-      <w:bookmarkStart w:id="24" w:name="_Toc170554097"/>
-      <w:bookmarkEnd w:id="23"/>
+      <w:bookmarkStart w:id="25" w:name="_bh47ianntcd6" w:colFirst="0" w:colLast="0"/>
+      <w:bookmarkStart w:id="26" w:name="_Toc170554097"/>
+      <w:bookmarkEnd w:id="25"/>
       <w:r>
         <w:t>2.3 Impact of the machine learning on diabetic prediction</w:t>
       </w:r>
-      <w:bookmarkEnd w:id="24"/>
+      <w:bookmarkEnd w:id="26"/>
     </w:p>
     <w:p>
       <w:r>
@@ -2118,7 +2514,7 @@
                     <pic:cNvPicPr preferRelativeResize="0"/>
                   </pic:nvPicPr>
                   <pic:blipFill>
-                    <a:blip r:embed="rId10"/>
+                    <a:blip r:embed="rId12"/>
                     <a:srcRect/>
                     <a:stretch>
                       <a:fillRect/>
@@ -2158,7 +2554,7 @@
           <w:color w:val="auto"/>
         </w:rPr>
       </w:pPr>
-      <w:bookmarkStart w:id="25" w:name="_Toc173439487"/>
+      <w:bookmarkStart w:id="27" w:name="_Toc173439487"/>
       <w:r>
         <w:rPr>
           <w:b/>
@@ -2169,7 +2565,7 @@
         </w:rPr>
         <w:t>Figure 2.3.1: Impact of machine learning on diabetes prediction</w:t>
       </w:r>
-      <w:bookmarkEnd w:id="25"/>
+      <w:bookmarkEnd w:id="27"/>
     </w:p>
     <w:p>
       <w:pPr>
@@ -2196,13 +2592,13 @@
       <w:pPr>
         <w:pStyle w:val="Heading2"/>
       </w:pPr>
-      <w:bookmarkStart w:id="26" w:name="_1a0wc4x3vxbh" w:colFirst="0" w:colLast="0"/>
-      <w:bookmarkStart w:id="27" w:name="_Toc170554098"/>
-      <w:bookmarkEnd w:id="26"/>
+      <w:bookmarkStart w:id="28" w:name="_1a0wc4x3vxbh" w:colFirst="0" w:colLast="0"/>
+      <w:bookmarkStart w:id="29" w:name="_Toc170554098"/>
+      <w:bookmarkEnd w:id="28"/>
       <w:r>
         <w:t>2.4 Challenges in developing machine learning in diabetic prediction</w:t>
       </w:r>
-      <w:bookmarkEnd w:id="27"/>
+      <w:bookmarkEnd w:id="29"/>
     </w:p>
     <w:p>
       <w:r>
@@ -2252,7 +2648,7 @@
                     <pic:cNvPicPr preferRelativeResize="0"/>
                   </pic:nvPicPr>
                   <pic:blipFill>
-                    <a:blip r:embed="rId11"/>
+                    <a:blip r:embed="rId13"/>
                     <a:srcRect/>
                     <a:stretch>
                       <a:fillRect/>
@@ -2292,7 +2688,7 @@
           <w:color w:val="auto"/>
         </w:rPr>
       </w:pPr>
-      <w:bookmarkStart w:id="28" w:name="_Toc173439488"/>
+      <w:bookmarkStart w:id="30" w:name="_Toc173439488"/>
       <w:r>
         <w:rPr>
           <w:b/>
@@ -2303,7 +2699,7 @@
         </w:rPr>
         <w:t>Figure 2.4.1: Challenges in diabetic prediction</w:t>
       </w:r>
-      <w:bookmarkEnd w:id="28"/>
+      <w:bookmarkEnd w:id="30"/>
       <w:r>
         <w:rPr>
           <w:b/>
@@ -2320,10 +2716,7 @@
         <w:jc w:val="center"/>
       </w:pPr>
       <w:r>
-        <w:t xml:space="preserve">                      </w:t>
-      </w:r>
-      <w:r>
-        <w:t xml:space="preserve">(Source: </w:t>
+        <w:t xml:space="preserve">                      (Source: </w:t>
       </w:r>
       <w:proofErr w:type="spellStart"/>
       <w:r>
@@ -2351,14 +2744,14 @@
       <w:pPr>
         <w:pStyle w:val="Heading2"/>
       </w:pPr>
-      <w:bookmarkStart w:id="29" w:name="_8irmva7364cj" w:colFirst="0" w:colLast="0"/>
-      <w:bookmarkStart w:id="30" w:name="_Toc170554099"/>
-      <w:bookmarkEnd w:id="29"/>
+      <w:bookmarkStart w:id="31" w:name="_8irmva7364cj" w:colFirst="0" w:colLast="0"/>
+      <w:bookmarkStart w:id="32" w:name="_Toc170554099"/>
+      <w:bookmarkEnd w:id="31"/>
       <w:r>
         <w:lastRenderedPageBreak/>
         <w:t xml:space="preserve">2.5 Comparative Analysis of Machine Learning </w:t>
       </w:r>
-      <w:bookmarkEnd w:id="30"/>
+      <w:bookmarkEnd w:id="32"/>
       <w:r>
         <w:t>Approach</w:t>
       </w:r>
@@ -2434,7 +2827,7 @@
                     <pic:cNvPicPr preferRelativeResize="0"/>
                   </pic:nvPicPr>
                   <pic:blipFill>
-                    <a:blip r:embed="rId12"/>
+                    <a:blip r:embed="rId14"/>
                     <a:srcRect/>
                     <a:stretch>
                       <a:fillRect/>
@@ -2474,7 +2867,7 @@
           <w:color w:val="auto"/>
         </w:rPr>
       </w:pPr>
-      <w:bookmarkStart w:id="31" w:name="_Toc173439489"/>
+      <w:bookmarkStart w:id="33" w:name="_Toc173439489"/>
       <w:r>
         <w:rPr>
           <w:b/>
@@ -2485,7 +2878,7 @@
         </w:rPr>
         <w:t>Figure 2.5.1: Comparative analysis in diabetic prediction)</w:t>
       </w:r>
-      <w:bookmarkEnd w:id="31"/>
+      <w:bookmarkEnd w:id="33"/>
     </w:p>
     <w:p>
       <w:pPr>
@@ -2525,13 +2918,13 @@
       <w:pPr>
         <w:pStyle w:val="Heading2"/>
       </w:pPr>
-      <w:bookmarkStart w:id="32" w:name="_xn2vk7z76egc" w:colFirst="0" w:colLast="0"/>
-      <w:bookmarkStart w:id="33" w:name="_Toc170554100"/>
-      <w:bookmarkEnd w:id="32"/>
+      <w:bookmarkStart w:id="34" w:name="_xn2vk7z76egc" w:colFirst="0" w:colLast="0"/>
+      <w:bookmarkStart w:id="35" w:name="_Toc170554100"/>
+      <w:bookmarkEnd w:id="34"/>
       <w:r>
         <w:t>2.6 Literature Gap</w:t>
       </w:r>
-      <w:bookmarkEnd w:id="33"/>
+      <w:bookmarkEnd w:id="35"/>
     </w:p>
     <w:p>
       <w:r>
@@ -2571,9 +2964,9 @@
       <w:r>
         <w:t>involving the data security, predisposition, and reasonableness, are not sufficiently evaluated in the ongoing literature. Guaranteeing that ML models don't propagate existing wellbeing variations and that patient details are safeguarded are crucial regions that require more consideration.</w:t>
       </w:r>
-      <w:bookmarkStart w:id="34" w:name="_7rjksm26d01u" w:colFirst="0" w:colLast="0"/>
-      <w:bookmarkStart w:id="35" w:name="_Toc170554101"/>
-      <w:bookmarkEnd w:id="34"/>
+      <w:bookmarkStart w:id="36" w:name="_7rjksm26d01u" w:colFirst="0" w:colLast="0"/>
+      <w:bookmarkStart w:id="37" w:name="_Toc170554101"/>
+      <w:bookmarkEnd w:id="36"/>
     </w:p>
     <w:p>
       <w:pPr>
@@ -2582,7 +2975,7 @@
       <w:r>
         <w:t>2.7 Summary</w:t>
       </w:r>
-      <w:bookmarkEnd w:id="35"/>
+      <w:bookmarkEnd w:id="37"/>
     </w:p>
     <w:p>
       <w:r>
@@ -2600,30 +2993,30 @@
         <w:lastRenderedPageBreak/>
         <w:t xml:space="preserve">is significant for harnessing the maximum capacity of ML within the diabetic prediction, eventually adding to better persistent results and more compelling disease management. </w:t>
       </w:r>
-      <w:bookmarkStart w:id="36" w:name="_3paqpk2irzd9" w:colFirst="0" w:colLast="0"/>
-      <w:bookmarkStart w:id="37" w:name="_Toc170554102"/>
-      <w:bookmarkEnd w:id="36"/>
+      <w:bookmarkStart w:id="38" w:name="_3paqpk2irzd9" w:colFirst="0" w:colLast="0"/>
+      <w:bookmarkStart w:id="39" w:name="_Toc170554102"/>
+      <w:bookmarkEnd w:id="38"/>
     </w:p>
     <w:p/>
     <w:p>
       <w:pPr>
         <w:pStyle w:val="Heading1"/>
       </w:pPr>
-      <w:bookmarkStart w:id="38" w:name="_Toc173439533"/>
+      <w:bookmarkStart w:id="40" w:name="_Toc173439533"/>
       <w:r>
         <w:t>Chapter 3: Methodology</w:t>
       </w:r>
-      <w:bookmarkEnd w:id="38"/>
+      <w:bookmarkEnd w:id="40"/>
     </w:p>
     <w:p>
       <w:pPr>
         <w:pStyle w:val="Heading2"/>
       </w:pPr>
-      <w:bookmarkStart w:id="39" w:name="_Toc173439534"/>
+      <w:bookmarkStart w:id="41" w:name="_Toc173439534"/>
       <w:r>
         <w:t>3.1 Data Collection and Preprocessing</w:t>
       </w:r>
-      <w:bookmarkEnd w:id="39"/>
+      <w:bookmarkEnd w:id="41"/>
     </w:p>
     <w:p>
       <w:r>
@@ -2656,11 +3049,11 @@
       <w:pPr>
         <w:pStyle w:val="Heading2"/>
       </w:pPr>
-      <w:bookmarkStart w:id="40" w:name="_Toc173439535"/>
+      <w:bookmarkStart w:id="42" w:name="_Toc173439535"/>
       <w:r>
         <w:t>3.2 Exploratory Data Analysis (EDA)</w:t>
       </w:r>
-      <w:bookmarkEnd w:id="40"/>
+      <w:bookmarkEnd w:id="42"/>
     </w:p>
     <w:p>
       <w:r>
@@ -2693,11 +3086,11 @@
       <w:pPr>
         <w:pStyle w:val="Heading2"/>
       </w:pPr>
-      <w:bookmarkStart w:id="41" w:name="_Toc173439536"/>
+      <w:bookmarkStart w:id="43" w:name="_Toc173439536"/>
       <w:r>
         <w:t>3.3 Model Training and Evaluation</w:t>
       </w:r>
-      <w:bookmarkEnd w:id="41"/>
+      <w:bookmarkEnd w:id="43"/>
     </w:p>
     <w:p>
       <w:r>
@@ -2716,12 +3109,12 @@
       <w:pPr>
         <w:pStyle w:val="Heading2"/>
       </w:pPr>
-      <w:bookmarkStart w:id="42" w:name="_Toc173439537"/>
+      <w:bookmarkStart w:id="44" w:name="_Toc173439537"/>
       <w:r>
         <w:lastRenderedPageBreak/>
         <w:t>3.4 Clustering Analysis</w:t>
       </w:r>
-      <w:bookmarkEnd w:id="42"/>
+      <w:bookmarkEnd w:id="44"/>
     </w:p>
     <w:p>
       <w:r>
@@ -2789,7 +3182,7 @@
                     <pic:cNvPicPr preferRelativeResize="0"/>
                   </pic:nvPicPr>
                   <pic:blipFill>
-                    <a:blip r:embed="rId13"/>
+                    <a:blip r:embed="rId15"/>
                     <a:srcRect/>
                     <a:stretch>
                       <a:fillRect/>
@@ -2827,7 +3220,7 @@
           <w:color w:val="auto"/>
         </w:rPr>
       </w:pPr>
-      <w:bookmarkStart w:id="43" w:name="_Toc173439490"/>
+      <w:bookmarkStart w:id="45" w:name="_Toc173439490"/>
       <w:r>
         <w:rPr>
           <w:b/>
@@ -2836,7 +3229,7 @@
         </w:rPr>
         <w:t>Figure 3.5.1: Research Onion</w:t>
       </w:r>
-      <w:bookmarkEnd w:id="43"/>
+      <w:bookmarkEnd w:id="45"/>
       <w:r>
         <w:rPr>
           <w:b/>
@@ -2859,17 +3252,244 @@
         <w:t>The specific research onion framework directs the systematic strategy to the research. This involves the layers like the research philosophy, strategy, approach, time horizon, choice, alongside the techniques. Assessing the diabetes prediction, this assists in forming the research from defining the particular research paradigm (e.g., positivism) for choosing the methodologies like the regression along with the clustering for the data analysis.</w:t>
       </w:r>
     </w:p>
-    <w:p>
-      <w:pPr>
-        <w:jc w:val="center"/>
-      </w:pPr>
-    </w:p>
-    <w:p>
+    <w:p/>
+    <w:p/>
+    <w:p>
+      <w:pPr>
+        <w:pStyle w:val="Heading1"/>
+      </w:pPr>
+      <w:bookmarkStart w:id="46" w:name="_Toc174044878"/>
+      <w:r>
+        <w:t>Chapter 4: Result</w:t>
+      </w:r>
+      <w:bookmarkEnd w:id="46"/>
+    </w:p>
+    <w:p>
+      <w:r>
+        <w:t xml:space="preserve">The results that follow stem from the investigation of a dataset that relates to early detection of the disease. The empirical analysis of the study used different mixed method analysis models to examine differences and correlations between important parameters including but not limited to Age, Sex, Hypertension, History of smoking, history of heart diseases, HbA1c, BMI, and Blood glucose levels. The outcomes start with the data set organization analysis, such as completeness analysis and statistic descriptions of data set, in order to check if the dataset is </w:t>
+      </w:r>
+      <w:r>
+        <w:lastRenderedPageBreak/>
+        <w:t>qualified. After this, the study used Linear Regression, Support Vector Regression, Logistic Regression, and Random Forest Classifier models to analyse their capability to prognosticate diabetes. The chapter also applies the K-Means Clustering technique for carrying out a pattern analysis of the dataset and examining the subgroups. In addition, each section is accompanied by histograms, box plots, and confusion matrices to present the performance of the models and to shed light on possible directions for enhancement in the diabetes risk prognosis space.</w:t>
+      </w:r>
+    </w:p>
+    <w:p>
+      <w:r>
+        <w:rPr>
+          <w:noProof/>
+        </w:rPr>
+        <w:drawing>
+          <wp:inline distT="114300" distB="114300" distL="114300" distR="114300" wp14:anchorId="466CCD3B" wp14:editId="570A2EB1">
+            <wp:extent cx="5600700" cy="1552575"/>
+            <wp:effectExtent l="25400" t="25400" r="25400" b="25400"/>
+            <wp:docPr id="55" name="image8.png"/>
+            <wp:cNvGraphicFramePr/>
+            <a:graphic xmlns:a="http://schemas.openxmlformats.org/drawingml/2006/main">
+              <a:graphicData uri="http://schemas.openxmlformats.org/drawingml/2006/picture">
+                <pic:pic xmlns:pic="http://schemas.openxmlformats.org/drawingml/2006/picture">
+                  <pic:nvPicPr>
+                    <pic:cNvPr id="55" name="image8.png"/>
+                    <pic:cNvPicPr preferRelativeResize="0"/>
+                  </pic:nvPicPr>
+                  <pic:blipFill>
+                    <a:blip r:embed="rId16"/>
+                    <a:srcRect/>
+                    <a:stretch>
+                      <a:fillRect/>
+                    </a:stretch>
+                  </pic:blipFill>
+                  <pic:spPr>
+                    <a:xfrm>
+                      <a:off x="0" y="0"/>
+                      <a:ext cx="5600700" cy="1552575"/>
+                    </a:xfrm>
+                    <a:prstGeom prst="rect">
+                      <a:avLst/>
+                    </a:prstGeom>
+                    <a:ln w="25400">
+                      <a:solidFill>
+                        <a:srgbClr val="000000"/>
+                      </a:solidFill>
+                      <a:prstDash val="solid"/>
+                    </a:ln>
+                  </pic:spPr>
+                </pic:pic>
+              </a:graphicData>
+            </a:graphic>
+          </wp:inline>
+        </w:drawing>
+      </w:r>
+    </w:p>
+    <w:p>
+      <w:pPr>
+        <w:pStyle w:val="Heading4"/>
+        <w:rPr>
+          <w:b/>
+          <w:bCs/>
+          <w:i w:val="0"/>
+          <w:iCs w:val="0"/>
+          <w:color w:val="000000" w:themeColor="text1"/>
+        </w:rPr>
+      </w:pPr>
+      <w:r>
+        <w:tab/>
+      </w:r>
+      <w:r>
+        <w:tab/>
+      </w:r>
+      <w:r>
+        <w:tab/>
+      </w:r>
+      <w:bookmarkStart w:id="47" w:name="_Toc174045064"/>
+      <w:r>
+        <w:rPr>
+          <w:b/>
+          <w:bCs/>
+          <w:i w:val="0"/>
+          <w:iCs w:val="0"/>
+          <w:color w:val="000000" w:themeColor="text1"/>
+        </w:rPr>
+        <w:t>Figure 4.1: Showing top 5 rows of the dataset</w:t>
+      </w:r>
+      <w:bookmarkEnd w:id="47"/>
+    </w:p>
+    <w:p/>
+    <w:p>
+      <w:r>
+        <w:t xml:space="preserve">The top 5 rows of the dataset are represented here. Crucial features, for example, age, gender, hypertension, smoking history, heart disease, HbA1c level, BMI, and also blood glucose level </w:t>
+      </w:r>
       <w:proofErr w:type="gramStart"/>
       <w:r>
+        <w:t>are</w:t>
+      </w:r>
+      <w:proofErr w:type="gramEnd"/>
+      <w:r>
+        <w:t xml:space="preserve"> incorporated. These factors are crucial indicators for generating the machine learning approaches focused on early diabetes recognition. Assessing these underlying columns assists in figuring out the dataset's design and the connections between factors, assessing the making of additional precise and compelling prescient models for recognizing individuals at risk of diabetes.</w:t>
+      </w:r>
+    </w:p>
+    <w:p>
+      <w:r>
+        <w:rPr>
+          <w:b/>
+          <w:noProof/>
+        </w:rPr>
+        <w:drawing>
+          <wp:inline distT="114300" distB="114300" distL="114300" distR="114300" wp14:anchorId="0B50EE01" wp14:editId="3AC75B87">
+            <wp:extent cx="5730875" cy="1600200"/>
+            <wp:effectExtent l="25400" t="25400" r="25400" b="25400"/>
+            <wp:docPr id="54" name="image12.png"/>
+            <wp:cNvGraphicFramePr/>
+            <a:graphic xmlns:a="http://schemas.openxmlformats.org/drawingml/2006/main">
+              <a:graphicData uri="http://schemas.openxmlformats.org/drawingml/2006/picture">
+                <pic:pic xmlns:pic="http://schemas.openxmlformats.org/drawingml/2006/picture">
+                  <pic:nvPicPr>
+                    <pic:cNvPr id="54" name="image12.png"/>
+                    <pic:cNvPicPr preferRelativeResize="0"/>
+                  </pic:nvPicPr>
+                  <pic:blipFill>
+                    <a:blip r:embed="rId17"/>
+                    <a:srcRect/>
+                    <a:stretch>
+                      <a:fillRect/>
+                    </a:stretch>
+                  </pic:blipFill>
+                  <pic:spPr>
+                    <a:xfrm>
+                      <a:off x="0" y="0"/>
+                      <a:ext cx="5731200" cy="1600200"/>
+                    </a:xfrm>
+                    <a:prstGeom prst="rect">
+                      <a:avLst/>
+                    </a:prstGeom>
+                    <a:ln w="25400">
+                      <a:solidFill>
+                        <a:srgbClr val="000000"/>
+                      </a:solidFill>
+                      <a:prstDash val="solid"/>
+                    </a:ln>
+                  </pic:spPr>
+                </pic:pic>
+              </a:graphicData>
+            </a:graphic>
+          </wp:inline>
+        </w:drawing>
+      </w:r>
+    </w:p>
+    <w:p>
+      <w:pPr>
+        <w:pStyle w:val="Heading4"/>
+        <w:ind w:left="2880" w:firstLine="720"/>
+        <w:rPr>
+          <w:b/>
+          <w:bCs/>
+          <w:i w:val="0"/>
+          <w:iCs w:val="0"/>
+          <w:color w:val="000000" w:themeColor="text1"/>
+        </w:rPr>
+      </w:pPr>
+      <w:bookmarkStart w:id="48" w:name="_Toc174045065"/>
+      <w:r>
+        <w:rPr>
+          <w:b/>
+          <w:bCs/>
+          <w:i w:val="0"/>
+          <w:iCs w:val="0"/>
+          <w:color w:val="000000" w:themeColor="text1"/>
+        </w:rPr>
+        <w:t>Figure 4.2: Checking Null Values</w:t>
+      </w:r>
+      <w:bookmarkEnd w:id="48"/>
+      <w:r>
+        <w:rPr>
+          <w:b/>
+          <w:bCs/>
+          <w:i w:val="0"/>
+          <w:iCs w:val="0"/>
+          <w:color w:val="000000" w:themeColor="text1"/>
+        </w:rPr>
+        <w:t xml:space="preserve">  </w:t>
+      </w:r>
+    </w:p>
+    <w:p>
+      <w:r>
+        <w:t xml:space="preserve">In this particular step the null values are checked. It is inferred from here that there are no null values presented in this dataset. Within this particular step, the dataset is </w:t>
+      </w:r>
+      <w:proofErr w:type="spellStart"/>
+      <w:r>
+        <w:t>analyzed</w:t>
+      </w:r>
+      <w:proofErr w:type="spellEnd"/>
+      <w:r>
+        <w:t xml:space="preserve"> for the null values, which may fundamentally affect the accuracy and also dependability of the machine learning approaches. The absence of the specific null values demonstrates that the particular </w:t>
+      </w:r>
+      <w:r>
+        <w:lastRenderedPageBreak/>
+        <w:t xml:space="preserve">dataset is complete, with all perceptions consisting of values for every variable. This </w:t>
+      </w:r>
+      <w:proofErr w:type="spellStart"/>
+      <w:r>
+        <w:t>fulfillment</w:t>
+      </w:r>
+      <w:proofErr w:type="spellEnd"/>
+      <w:r>
+        <w:t xml:space="preserve"> guarantees that the following machine learning approaches may use the whole dataset without requiring attribution or evacuation of rows, prompting more strong and exact prescient models.</w:t>
+      </w:r>
+    </w:p>
+    <w:p>
+      <w:r>
+        <w:t>By affirming the absence of the null values, the uprightness of the specific data can be improved and the resulting examination for anticipating diabetes, guaranteeing dependable and noteworthy details.</w:t>
+      </w:r>
+    </w:p>
+    <w:p/>
+    <w:p/>
+    <w:p/>
+    <w:p/>
+    <w:p>
+      <w:proofErr w:type="gramStart"/>
+      <w:r>
         <w:t>Reference</w:t>
       </w:r>
-      <w:bookmarkEnd w:id="37"/>
+      <w:bookmarkEnd w:id="39"/>
       <w:r>
         <w:t xml:space="preserve"> :</w:t>
       </w:r>
@@ -2879,7 +3499,7 @@
       <w:r>
         <w:t xml:space="preserve">Ferdous, M., Debnath, J. and Chakraborty, N.R., 2020, July. Machine learning algorithms in healthcare: A literature survey. In 2020 11th International conference on computing, communication and networking technologies (ICCCNT) (pp. 1-6). IEEE. </w:t>
       </w:r>
-      <w:hyperlink r:id="rId14">
+      <w:hyperlink r:id="rId18">
         <w:r>
           <w:rPr>
             <w:color w:val="1155CC"/>
@@ -2895,14 +3515,13 @@
     <w:p>
       <w:proofErr w:type="spellStart"/>
       <w:r>
-        <w:lastRenderedPageBreak/>
         <w:t>Deberneh</w:t>
       </w:r>
       <w:proofErr w:type="spellEnd"/>
       <w:r>
         <w:t xml:space="preserve">, H.M. and Kim, I., 2021. Prediction of type 2 diabetes based on machine learning algorithm. International journal of environmental research and public health, 18(6), p.3317. </w:t>
       </w:r>
-      <w:hyperlink r:id="rId15">
+      <w:hyperlink r:id="rId19">
         <w:r>
           <w:rPr>
             <w:color w:val="1155CC"/>
@@ -2927,7 +3546,7 @@
       <w:r>
         <w:t xml:space="preserve">, T., 2023. Multiple disease prediction using Machine learning algorithms. Materials Today: Proceedings, 80, pp.3682-3685. </w:t>
       </w:r>
-      <w:hyperlink r:id="rId16">
+      <w:hyperlink r:id="rId20">
         <w:r>
           <w:rPr>
             <w:color w:val="1155CC"/>
@@ -2949,7 +3568,7 @@
       <w:r>
         <w:t xml:space="preserve">, A.A. and Saeed, F.A., 2021. A comparative analysis of machine learning algorithms to build a predictive model for detecting diabetes complications. Informatica, 45(1). </w:t>
       </w:r>
-      <w:hyperlink r:id="rId17">
+      <w:hyperlink r:id="rId21">
         <w:r>
           <w:rPr>
             <w:color w:val="1155CC"/>
@@ -2971,13 +3590,21 @@
       <w:r>
         <w:t xml:space="preserve">, S., 2020. Type 2 machine learning: an effective hybrid prediction model for early type 2 diabetes detection. Journal of Medical Imaging and Health Informatics, 10(5), pp.1069-1075. </w:t>
       </w:r>
-      <w:hyperlink r:id="rId18">
+      <w:hyperlink r:id="rId22">
         <w:r>
           <w:rPr>
             <w:color w:val="1155CC"/>
             <w:u w:val="single"/>
           </w:rPr>
-          <w:t>https://www.researchgate.net/profile/Saleh-Albahli/publication/341082446_Type_2_Machine_Learning_An_Effective_Hybrid_Prediction_Model_for_Early_Type_2_Diabetes_Detection/links/5f4801d5299bf13c50428816/Type-2-Machine-Learning-An-Effective-Hybrid-Prediction-Model-for-Early-Type-2-Diabetes-Detection.pdf</w:t>
+          <w:t>https://www.researchgate.net/profile/Saleh-Albahli/publication/341082446_Type_2_Machine_Learning_An_Effective_Hybrid_Predictio</w:t>
+        </w:r>
+        <w:r>
+          <w:rPr>
+            <w:color w:val="1155CC"/>
+            <w:u w:val="single"/>
+          </w:rPr>
+          <w:lastRenderedPageBreak/>
+          <w:t>n_Model_for_Early_Type_2_Diabetes_Detection/links/5f4801d5299bf13c50428816/Type-2-Machine-Learning-An-Effective-Hybrid-Prediction-Model-for-Early-Type-2-Diabetes-Detection.pdf</w:t>
         </w:r>
       </w:hyperlink>
       <w:r>
@@ -2988,7 +3615,7 @@
       <w:r>
         <w:t xml:space="preserve">Ahmed, U., Issa, G.F., Khan, M.A., Aftab, S., Khan, M.F., Said, R.A., Ghazal, T.M. and Ahmad, M., 2022. Prediction of diabetes empowered with fused machine learning. IEEE Access, 10, pp.8529-8538. </w:t>
       </w:r>
-      <w:hyperlink r:id="rId19">
+      <w:hyperlink r:id="rId23">
         <w:r>
           <w:rPr>
             <w:color w:val="1155CC"/>
@@ -3005,7 +3632,7 @@
       <w:r>
         <w:t xml:space="preserve">Kodama, S., Fujihara, K., Horikawa, C., Kitazawa, M., Iwanaga, M., Kato, K., Watanabe, K., Nakagawa, Y., Matsuzaka, T., Shimano, H. and Sone, H., 2022. Predictive ability of current machine learning algorithms for type 2 diabetes mellitus: A meta‐analysis. Journal of diabetes investigation, 13(5), pp.900-908. </w:t>
       </w:r>
-      <w:hyperlink r:id="rId20">
+      <w:hyperlink r:id="rId24">
         <w:r>
           <w:rPr>
             <w:color w:val="1155CC"/>
@@ -3022,21 +3649,13 @@
       <w:r>
         <w:t xml:space="preserve">Ganie, S.M. and Malik, M.B., 2022. Comparative analysis of various supervised machine learning algorithms for the early prediction of type-II diabetes mellitus. International Journal of Medical Engineering and Informatics, 14(6), pp.473-483. </w:t>
       </w:r>
-      <w:hyperlink r:id="rId21">
+      <w:hyperlink r:id="rId25">
         <w:r>
           <w:rPr>
             <w:color w:val="1155CC"/>
             <w:u w:val="single"/>
           </w:rPr>
-          <w:t>https://www.researchgate.net/profile/Shahid-Ganie/publication/349858232_Comparative_analysis_of_various_supervised_machine_learning_algorithms_for_the_early_prediction_of_type-II_diabetes_mellitus/links/632451e170cc936cd311caf7/Comparative-analysis-of-various-</w:t>
-        </w:r>
-        <w:r>
-          <w:rPr>
-            <w:color w:val="1155CC"/>
-            <w:u w:val="single"/>
-          </w:rPr>
-          <w:lastRenderedPageBreak/>
-          <w:t>supervised-machine-learning-algorithms-for-the-early-prediction-of-type-II-diabetes-mellitus.pdf</w:t>
+          <w:t>https://www.researchgate.net/profile/Shahid-Ganie/publication/349858232_Comparative_analysis_of_various_supervised_machine_learning_algorithms_for_the_early_prediction_of_type-II_diabetes_mellitus/links/632451e170cc936cd311caf7/Comparative-analysis-of-various-supervised-machine-learning-algorithms-for-the-early-prediction-of-type-II-diabetes-mellitus.pdf</w:t>
         </w:r>
       </w:hyperlink>
       <w:r>
@@ -3045,7 +3664,7 @@
     </w:p>
     <w:p/>
     <w:sectPr>
-      <w:footerReference w:type="default" r:id="rId22"/>
+      <w:footerReference w:type="default" r:id="rId26"/>
       <w:pgSz w:w="11909" w:h="16834"/>
       <w:pgMar w:top="1440" w:right="1440" w:bottom="1440" w:left="1440" w:header="720" w:footer="720" w:gutter="0"/>
       <w:pgBorders w:offsetFrom="page">
@@ -3309,6 +3928,119 @@
     </w:lvl>
   </w:abstractNum>
   <w:abstractNum w:abstractNumId="1" w15:restartNumberingAfterBreak="0">
+    <w:nsid w:val="64851856"/>
+    <w:multiLevelType w:val="multilevel"/>
+    <w:tmpl w:val="C2B2B6F0"/>
+    <w:lvl w:ilvl="0">
+      <w:start w:val="1"/>
+      <w:numFmt w:val="decimal"/>
+      <w:lvlText w:val="%1"/>
+      <w:lvlJc w:val="left"/>
+      <w:pPr>
+        <w:ind w:left="384" w:hanging="384"/>
+      </w:pPr>
+      <w:rPr>
+        <w:rFonts w:hint="default"/>
+      </w:rPr>
+    </w:lvl>
+    <w:lvl w:ilvl="1">
+      <w:start w:val="1"/>
+      <w:numFmt w:val="decimal"/>
+      <w:lvlText w:val="%1.%2"/>
+      <w:lvlJc w:val="left"/>
+      <w:pPr>
+        <w:ind w:left="384" w:hanging="384"/>
+      </w:pPr>
+      <w:rPr>
+        <w:rFonts w:hint="default"/>
+      </w:rPr>
+    </w:lvl>
+    <w:lvl w:ilvl="2">
+      <w:start w:val="1"/>
+      <w:numFmt w:val="decimal"/>
+      <w:lvlText w:val="%1.%2.%3"/>
+      <w:lvlJc w:val="left"/>
+      <w:pPr>
+        <w:ind w:left="720" w:hanging="720"/>
+      </w:pPr>
+      <w:rPr>
+        <w:rFonts w:hint="default"/>
+      </w:rPr>
+    </w:lvl>
+    <w:lvl w:ilvl="3">
+      <w:start w:val="1"/>
+      <w:numFmt w:val="decimal"/>
+      <w:lvlText w:val="%1.%2.%3.%4"/>
+      <w:lvlJc w:val="left"/>
+      <w:pPr>
+        <w:ind w:left="720" w:hanging="720"/>
+      </w:pPr>
+      <w:rPr>
+        <w:rFonts w:hint="default"/>
+      </w:rPr>
+    </w:lvl>
+    <w:lvl w:ilvl="4">
+      <w:start w:val="1"/>
+      <w:numFmt w:val="decimal"/>
+      <w:lvlText w:val="%1.%2.%3.%4.%5"/>
+      <w:lvlJc w:val="left"/>
+      <w:pPr>
+        <w:ind w:left="1080" w:hanging="1080"/>
+      </w:pPr>
+      <w:rPr>
+        <w:rFonts w:hint="default"/>
+      </w:rPr>
+    </w:lvl>
+    <w:lvl w:ilvl="5">
+      <w:start w:val="1"/>
+      <w:numFmt w:val="decimal"/>
+      <w:lvlText w:val="%1.%2.%3.%4.%5.%6"/>
+      <w:lvlJc w:val="left"/>
+      <w:pPr>
+        <w:ind w:left="1080" w:hanging="1080"/>
+      </w:pPr>
+      <w:rPr>
+        <w:rFonts w:hint="default"/>
+      </w:rPr>
+    </w:lvl>
+    <w:lvl w:ilvl="6">
+      <w:start w:val="1"/>
+      <w:numFmt w:val="decimal"/>
+      <w:lvlText w:val="%1.%2.%3.%4.%5.%6.%7"/>
+      <w:lvlJc w:val="left"/>
+      <w:pPr>
+        <w:ind w:left="1440" w:hanging="1440"/>
+      </w:pPr>
+      <w:rPr>
+        <w:rFonts w:hint="default"/>
+      </w:rPr>
+    </w:lvl>
+    <w:lvl w:ilvl="7">
+      <w:start w:val="1"/>
+      <w:numFmt w:val="decimal"/>
+      <w:lvlText w:val="%1.%2.%3.%4.%5.%6.%7.%8"/>
+      <w:lvlJc w:val="left"/>
+      <w:pPr>
+        <w:ind w:left="1440" w:hanging="1440"/>
+      </w:pPr>
+      <w:rPr>
+        <w:rFonts w:hint="default"/>
+      </w:rPr>
+    </w:lvl>
+    <w:lvl w:ilvl="8">
+      <w:start w:val="1"/>
+      <w:numFmt w:val="decimal"/>
+      <w:lvlText w:val="%1.%2.%3.%4.%5.%6.%7.%8.%9"/>
+      <w:lvlJc w:val="left"/>
+      <w:pPr>
+        <w:ind w:left="1800" w:hanging="1800"/>
+      </w:pPr>
+      <w:rPr>
+        <w:rFonts w:hint="default"/>
+      </w:rPr>
+    </w:lvl>
+  </w:abstractNum>
+  <w:abstractNum w:abstractNumId="2" w15:restartNumberingAfterBreak="0">
     <w:nsid w:val="6BED34CA"/>
     <w:multiLevelType w:val="multilevel"/>
     <w:tmpl w:val="DF8482CE"/>
@@ -3449,10 +4181,13 @@
     </w:lvl>
   </w:abstractNum>
   <w:num w:numId="1" w16cid:durableId="98110035">
-    <w:abstractNumId w:val="1"/>
+    <w:abstractNumId w:val="2"/>
   </w:num>
   <w:num w:numId="2" w16cid:durableId="199099935">
     <w:abstractNumId w:val="0"/>
+  </w:num>
+  <w:num w:numId="3" w16cid:durableId="1219710609">
+    <w:abstractNumId w:val="1"/>
   </w:num>
 </w:numbering>
 </file>

</xml_diff>

<commit_message>
chages in k-means figure
</commit_message>
<xml_diff>
--- a/project_final_report.docx
+++ b/project_final_report.docx
@@ -291,11 +291,32 @@
       <w:r>
         <w:rPr>
           <w:rFonts w:ascii="Calibri" w:hAnsi="Calibri" w:cs="Calibri"/>
+          <w:b/>
           <w:color w:val="5983B0"/>
           <w:sz w:val="40"/>
           <w:szCs w:val="40"/>
         </w:rPr>
-        <w:t>Enter Your Full Project Title</w:t>
+        <w:t xml:space="preserve">DIABETIC PREDICTION USING MULTIPLE MACHINE    </w:t>
+      </w:r>
+      <w:r>
+        <w:rPr>
+          <w:rFonts w:ascii="Calibri" w:hAnsi="Calibri" w:cs="Calibri"/>
+          <w:b/>
+          <w:color w:val="5983B0"/>
+          <w:sz w:val="40"/>
+          <w:szCs w:val="40"/>
+        </w:rPr>
+        <w:t xml:space="preserve">  </w:t>
+      </w:r>
+      <w:r>
+        <w:rPr>
+          <w:rFonts w:ascii="Calibri" w:hAnsi="Calibri" w:cs="Calibri"/>
+          <w:b/>
+          <w:color w:val="5983B0"/>
+          <w:sz w:val="40"/>
+          <w:szCs w:val="40"/>
+        </w:rPr>
+        <w:t>LEARNING ALGORITHMS</w:t>
       </w:r>
     </w:p>
     <w:p>
@@ -376,7 +397,7 @@
           <w:sz w:val="32"/>
           <w:szCs w:val="32"/>
         </w:rPr>
-        <w:t>Enter Your Full Name and Student ID</w:t>
+        <w:t>Jaswanth Jagadabhi and 21087866</w:t>
       </w:r>
     </w:p>
     <w:p>
@@ -431,9 +452,21 @@
           <w:sz w:val="28"/>
           <w:szCs w:val="28"/>
         </w:rPr>
-        <w:t xml:space="preserve">Enter the full name of your </w:t>
-      </w:r>
-      <w:proofErr w:type="gramStart"/>
+        <w:t>William Copper</w:t>
+      </w:r>
+    </w:p>
+    <w:p>
+      <w:pPr>
+        <w:pStyle w:val="BodyText"/>
+      </w:pPr>
+      <w:r>
+        <w:rPr>
+          <w:rFonts w:ascii="Calibri" w:hAnsi="Calibri" w:cs="Calibri"/>
+          <w:sz w:val="28"/>
+          <w:szCs w:val="28"/>
+        </w:rPr>
+        <w:t xml:space="preserve">Date Submitted:  </w:t>
+      </w:r>
       <w:r>
         <w:rPr>
           <w:rFonts w:ascii="Calibri" w:hAnsi="Calibri" w:cs="Calibri"/>
@@ -441,9 +474,11 @@
           <w:sz w:val="28"/>
           <w:szCs w:val="28"/>
         </w:rPr>
-        <w:t>Supervisor</w:t>
-      </w:r>
-      <w:proofErr w:type="gramEnd"/>
+        <w:t>29-08-2024</w:t>
+      </w:r>
+      <w:r>
+        <w:t xml:space="preserve"> </w:t>
+      </w:r>
     </w:p>
     <w:p>
       <w:pPr>
@@ -455,7 +490,7 @@
           <w:sz w:val="28"/>
           <w:szCs w:val="28"/>
         </w:rPr>
-        <w:t xml:space="preserve">Date Submitted:  </w:t>
+        <w:t xml:space="preserve">Word Count:  </w:t>
       </w:r>
       <w:r>
         <w:rPr>
@@ -464,32 +499,7 @@
           <w:sz w:val="28"/>
           <w:szCs w:val="28"/>
         </w:rPr>
-        <w:t>Enter the date you are submitting this report</w:t>
-      </w:r>
-      <w:r>
-        <w:t xml:space="preserve"> </w:t>
-      </w:r>
-    </w:p>
-    <w:p>
-      <w:pPr>
-        <w:pStyle w:val="BodyText"/>
-      </w:pPr>
-      <w:r>
-        <w:rPr>
-          <w:rFonts w:ascii="Calibri" w:hAnsi="Calibri" w:cs="Calibri"/>
-          <w:sz w:val="28"/>
-          <w:szCs w:val="28"/>
-        </w:rPr>
-        <w:t xml:space="preserve">Word Count:  </w:t>
-      </w:r>
-      <w:r>
-        <w:rPr>
-          <w:rFonts w:ascii="Calibri" w:hAnsi="Calibri" w:cs="Calibri"/>
-          <w:color w:val="5983B0"/>
-          <w:sz w:val="28"/>
-          <w:szCs w:val="28"/>
-        </w:rPr>
-        <w:t xml:space="preserve">Enter the word count </w:t>
+        <w:t>7446</w:t>
       </w:r>
       <w:r>
         <w:br w:type="page"/>
@@ -1235,6 +1245,12 @@
         </w:rPr>
         <w:t xml:space="preserve">  </w:t>
       </w:r>
+      <w:r>
+        <w:rPr>
+          <w:rFonts w:asciiTheme="minorHAnsi" w:hAnsiTheme="minorHAnsi" w:cstheme="minorHAnsi"/>
+        </w:rPr>
+        <w:t>Jaswanth Jagadabhi</w:t>
+      </w:r>
     </w:p>
     <w:p>
       <w:pPr>
@@ -1269,6 +1285,12 @@
         </w:rPr>
         <w:t xml:space="preserve"> </w:t>
       </w:r>
+      <w:r>
+        <w:rPr>
+          <w:rFonts w:asciiTheme="minorHAnsi" w:hAnsiTheme="minorHAnsi" w:cstheme="minorHAnsi"/>
+        </w:rPr>
+        <w:t>jaswanth jagadabhi</w:t>
+      </w:r>
     </w:p>
     <w:p>
       <w:pPr>
@@ -1296,6 +1318,12 @@
           <w:rFonts w:asciiTheme="minorHAnsi" w:hAnsiTheme="minorHAnsi" w:cstheme="minorHAnsi"/>
         </w:rPr>
         <w:t xml:space="preserve">   </w:t>
+      </w:r>
+      <w:r>
+        <w:rPr>
+          <w:rFonts w:asciiTheme="minorHAnsi" w:hAnsiTheme="minorHAnsi" w:cstheme="minorHAnsi"/>
+        </w:rPr>
+        <w:t>21087866</w:t>
       </w:r>
     </w:p>
     <w:p>
@@ -8428,10 +8456,13 @@
         <w:ind w:left="720" w:firstLine="720"/>
       </w:pPr>
       <w:r>
+        <w:rPr>
+          <w:noProof/>
+        </w:rPr>
         <w:drawing>
-          <wp:inline distT="0" distB="0" distL="0" distR="0" wp14:anchorId="199C3B41" wp14:editId="3C306EAA">
+          <wp:inline distT="0" distB="0" distL="0" distR="0" wp14:anchorId="199C3B41" wp14:editId="05C857E6">
             <wp:extent cx="3794760" cy="2712720"/>
-            <wp:effectExtent l="0" t="0" r="0" b="0"/>
+            <wp:effectExtent l="38100" t="38100" r="34290" b="30480"/>
             <wp:docPr id="865233159" name="Picture 1"/>
             <wp:cNvGraphicFramePr>
               <a:graphicFrameLocks xmlns:a="http://schemas.openxmlformats.org/drawingml/2006/main" noChangeAspect="1"/>
@@ -8457,6 +8488,11 @@
                     <a:prstGeom prst="rect">
                       <a:avLst/>
                     </a:prstGeom>
+                    <a:ln w="28575">
+                      <a:solidFill>
+                        <a:schemeClr val="tx1"/>
+                      </a:solidFill>
+                    </a:ln>
                   </pic:spPr>
                 </pic:pic>
               </a:graphicData>
@@ -8526,6 +8562,9 @@
         <w:t xml:space="preserve">               </w:t>
       </w:r>
       <w:r>
+        <w:rPr>
+          <w:noProof/>
+        </w:rPr>
         <w:drawing>
           <wp:inline distT="0" distB="0" distL="0" distR="0" wp14:anchorId="704DA45F" wp14:editId="290F0354">
             <wp:extent cx="5438775" cy="3680460"/>
@@ -9864,14 +9903,11 @@
         <w:jc w:val="center"/>
       </w:pPr>
       <w:r>
-        <w:rPr>
-          <w:noProof/>
-        </w:rPr>
         <w:drawing>
-          <wp:inline distT="0" distB="0" distL="0" distR="0" wp14:anchorId="390AA0C8" wp14:editId="17E0185E">
-            <wp:extent cx="5733415" cy="3883025"/>
-            <wp:effectExtent l="19050" t="19050" r="19685" b="22225"/>
-            <wp:docPr id="177570113" name="Picture 1"/>
+          <wp:inline distT="0" distB="0" distL="0" distR="0" wp14:anchorId="02115432" wp14:editId="579CDD00">
+            <wp:extent cx="4282440" cy="3474085"/>
+            <wp:effectExtent l="38100" t="38100" r="41910" b="31115"/>
+            <wp:docPr id="1193928105" name="Picture 1"/>
             <wp:cNvGraphicFramePr>
               <a:graphicFrameLocks xmlns:a="http://schemas.openxmlformats.org/drawingml/2006/main" noChangeAspect="1"/>
             </wp:cNvGraphicFramePr>
@@ -9879,7 +9915,7 @@
               <a:graphicData uri="http://schemas.openxmlformats.org/drawingml/2006/picture">
                 <pic:pic xmlns:pic="http://schemas.openxmlformats.org/drawingml/2006/picture">
                   <pic:nvPicPr>
-                    <pic:cNvPr id="177570113" name=""/>
+                    <pic:cNvPr id="1193928105" name=""/>
                     <pic:cNvPicPr/>
                   </pic:nvPicPr>
                   <pic:blipFill>
@@ -9891,16 +9927,23 @@
                   <pic:spPr>
                     <a:xfrm>
                       <a:off x="0" y="0"/>
-                      <a:ext cx="5733415" cy="3883025"/>
+                      <a:ext cx="4311640" cy="3497773"/>
                     </a:xfrm>
                     <a:prstGeom prst="rect">
                       <a:avLst/>
                     </a:prstGeom>
-                    <a:ln w="19050">
+                    <a:ln w="28575" cap="sq" cmpd="thickThin">
                       <a:solidFill>
-                        <a:schemeClr val="tx1"/>
+                        <a:srgbClr val="000000"/>
                       </a:solidFill>
+                      <a:prstDash val="solid"/>
+                      <a:miter lim="800000"/>
                     </a:ln>
+                    <a:effectLst>
+                      <a:innerShdw blurRad="76200">
+                        <a:srgbClr val="000000"/>
+                      </a:innerShdw>
+                    </a:effectLst>
                   </pic:spPr>
                 </pic:pic>
               </a:graphicData>
@@ -11610,29 +11653,15 @@
         </w:rPr>
         <w:t xml:space="preserve">Avrupa Bilim ve Teknoloji Dergisi, (24), pp.53-59. </w:t>
       </w:r>
-      <w:r>
-        <w:fldChar w:fldCharType="begin"/>
-      </w:r>
-      <w:r>
-        <w:instrText>HYPERLINK "https://dergipark.org.tr/en/download/article-file/1648927"</w:instrText>
-      </w:r>
-      <w:r>
-        <w:fldChar w:fldCharType="separate"/>
-      </w:r>
-      <w:r>
-        <w:rPr>
-          <w:rStyle w:val="Hyperlink"/>
-          <w:lang w:val="pl-PL"/>
-        </w:rPr>
-        <w:t>https://dergipark.org.tr/en/download/article-file/1648927</w:t>
-      </w:r>
-      <w:r>
-        <w:rPr>
-          <w:rStyle w:val="Hyperlink"/>
-          <w:lang w:val="pl-PL"/>
-        </w:rPr>
-        <w:fldChar w:fldCharType="end"/>
-      </w:r>
+      <w:hyperlink r:id="rId78" w:history="1">
+        <w:r>
+          <w:rPr>
+            <w:rStyle w:val="Hyperlink"/>
+            <w:lang w:val="pl-PL"/>
+          </w:rPr>
+          <w:t>https://dergipark.org.tr/en/download/article-file/1648927</w:t>
+        </w:r>
+      </w:hyperlink>
       <w:r>
         <w:rPr>
           <w:lang w:val="pl-PL"/>
@@ -11676,7 +11705,7 @@
         </w:rPr>
         <w:t xml:space="preserve"> Available at: </w:t>
       </w:r>
-      <w:hyperlink r:id="rId78" w:history="1">
+      <w:hyperlink r:id="rId79" w:history="1">
         <w:r>
           <w:rPr>
             <w:rStyle w:val="Hyperlink"/>
@@ -11699,7 +11728,7 @@
       <w:r>
         <w:t xml:space="preserve">Qiao, L., Zhu, Y. and Zhou, H., 2020. Diabetic retinopathy detection using prognosis of microaneurysm and early diagnosis system for non-proliferative diabetic retinopathy based on deep learning algorithms. IEEE Access, 8, pp.104292-104302. </w:t>
       </w:r>
-      <w:hyperlink r:id="rId79" w:history="1">
+      <w:hyperlink r:id="rId80" w:history="1">
         <w:r>
           <w:rPr>
             <w:rStyle w:val="Hyperlink"/>
@@ -11747,7 +11776,7 @@
         </w:rPr>
         <w:t xml:space="preserve"> Available at: </w:t>
       </w:r>
-      <w:hyperlink r:id="rId80" w:history="1">
+      <w:hyperlink r:id="rId81" w:history="1">
         <w:r>
           <w:rPr>
             <w:rStyle w:val="Hyperlink"/>
@@ -11775,7 +11804,7 @@
       <w:r>
         <w:t xml:space="preserve"> Satu, M., Atik, S.T. and Moni, M.A., 2020. A novel hybrid machine learning model to predict diabetes mellitus. In Proceedings of International Joint Conference on Computational Intelligence: IJCCI 2019 (pp. 453-465). Springer Singapore. </w:t>
       </w:r>
-      <w:hyperlink r:id="rId81" w:history="1">
+      <w:hyperlink r:id="rId82" w:history="1">
         <w:r>
           <w:rPr>
             <w:rStyle w:val="Hyperlink"/>
@@ -11909,7 +11938,7 @@
       <w:r>
         <w:t xml:space="preserve">, B.V., 2020. Diabetes prediction using machine learning techniques. Helix-The Scientific Explorer| Peer Reviewed Bimonthly International Journal, 10(02), pp.136-142. </w:t>
       </w:r>
-      <w:hyperlink r:id="rId82" w:history="1">
+      <w:hyperlink r:id="rId83" w:history="1">
         <w:r>
           <w:rPr>
             <w:rStyle w:val="Hyperlink"/>
@@ -11941,7 +11970,7 @@
       <w:r>
         <w:t xml:space="preserve">: A retrospective cross-sectional study. IEEE Access, 8, pp.199539-199561. </w:t>
       </w:r>
-      <w:hyperlink r:id="rId83" w:history="1">
+      <w:hyperlink r:id="rId84" w:history="1">
         <w:r>
           <w:rPr>
             <w:rStyle w:val="Hyperlink"/>
@@ -11989,7 +12018,7 @@
         </w:rPr>
         <w:t xml:space="preserve"> Available at: </w:t>
       </w:r>
-      <w:hyperlink r:id="rId84" w:history="1">
+      <w:hyperlink r:id="rId85" w:history="1">
         <w:r>
           <w:rPr>
             <w:rStyle w:val="Hyperlink"/>
@@ -20906,7 +20935,7 @@
                     <pic:cNvPicPr/>
                   </pic:nvPicPr>
                   <pic:blipFill>
-                    <a:blip r:embed="rId85"/>
+                    <a:blip r:embed="rId86"/>
                     <a:stretch>
                       <a:fillRect/>
                     </a:stretch>
@@ -21188,7 +21217,7 @@
                     <pic:cNvPicPr/>
                   </pic:nvPicPr>
                   <pic:blipFill>
-                    <a:blip r:embed="rId86"/>
+                    <a:blip r:embed="rId87"/>
                     <a:stretch>
                       <a:fillRect/>
                     </a:stretch>
@@ -21443,7 +21472,7 @@
                     <pic:cNvPicPr/>
                   </pic:nvPicPr>
                   <pic:blipFill>
-                    <a:blip r:embed="rId87"/>
+                    <a:blip r:embed="rId88"/>
                     <a:stretch>
                       <a:fillRect/>
                     </a:stretch>
@@ -30562,1590 +30591,6 @@
                     <pic:cNvPicPr/>
                   </pic:nvPicPr>
                   <pic:blipFill>
-                    <a:blip r:embed="rId88"/>
-                    <a:stretch>
-                      <a:fillRect/>
-                    </a:stretch>
-                  </pic:blipFill>
-                  <pic:spPr>
-                    <a:xfrm>
-                      <a:off x="0" y="0"/>
-                      <a:ext cx="5733415" cy="4575175"/>
-                    </a:xfrm>
-                    <a:prstGeom prst="rect">
-                      <a:avLst/>
-                    </a:prstGeom>
-                  </pic:spPr>
-                </pic:pic>
-              </a:graphicData>
-            </a:graphic>
-          </wp:inline>
-        </w:drawing>
-      </w:r>
-    </w:p>
-    <w:p>
-      <w:pPr>
-        <w:rPr>
-          <w:sz w:val="28"/>
-          <w:szCs w:val="28"/>
-          <w:lang w:val="en-IN"/>
-        </w:rPr>
-      </w:pPr>
-      <w:r>
-        <w:rPr>
-          <w:sz w:val="28"/>
-          <w:szCs w:val="28"/>
-          <w:lang w:val="en-IN"/>
-        </w:rPr>
-        <w:t>Random Forest Classifier</w:t>
-      </w:r>
-    </w:p>
-    <w:p>
-      <w:pPr>
-        <w:spacing w:line="240" w:lineRule="auto"/>
-        <w:rPr>
-          <w:lang w:val="en-IN"/>
-        </w:rPr>
-      </w:pPr>
-      <w:r>
-        <w:rPr>
-          <w:lang w:val="en-IN"/>
-        </w:rPr>
-        <w:t xml:space="preserve">from </w:t>
-      </w:r>
-      <w:proofErr w:type="spellStart"/>
-      <w:proofErr w:type="gramStart"/>
-      <w:r>
-        <w:rPr>
-          <w:lang w:val="en-IN"/>
-        </w:rPr>
-        <w:t>sklearn.ensemble</w:t>
-      </w:r>
-      <w:proofErr w:type="spellEnd"/>
-      <w:proofErr w:type="gramEnd"/>
-      <w:r>
-        <w:rPr>
-          <w:lang w:val="en-IN"/>
-        </w:rPr>
-        <w:t xml:space="preserve"> import </w:t>
-      </w:r>
-      <w:proofErr w:type="spellStart"/>
-      <w:r>
-        <w:rPr>
-          <w:lang w:val="en-IN"/>
-        </w:rPr>
-        <w:t>RandomForestClassifier</w:t>
-      </w:r>
-      <w:proofErr w:type="spellEnd"/>
-    </w:p>
-    <w:p>
-      <w:pPr>
-        <w:spacing w:line="240" w:lineRule="auto"/>
-        <w:rPr>
-          <w:lang w:val="en-IN"/>
-        </w:rPr>
-      </w:pPr>
-      <w:r>
-        <w:rPr>
-          <w:lang w:val="en-IN"/>
-        </w:rPr>
-        <w:t xml:space="preserve">from </w:t>
-      </w:r>
-      <w:proofErr w:type="spellStart"/>
-      <w:proofErr w:type="gramStart"/>
-      <w:r>
-        <w:rPr>
-          <w:lang w:val="en-IN"/>
-        </w:rPr>
-        <w:t>sklearn.metrics</w:t>
-      </w:r>
-      <w:proofErr w:type="spellEnd"/>
-      <w:proofErr w:type="gramEnd"/>
-      <w:r>
-        <w:rPr>
-          <w:lang w:val="en-IN"/>
-        </w:rPr>
-        <w:t xml:space="preserve"> import </w:t>
-      </w:r>
-      <w:proofErr w:type="spellStart"/>
-      <w:r>
-        <w:rPr>
-          <w:lang w:val="en-IN"/>
-        </w:rPr>
-        <w:t>accuracy_score</w:t>
-      </w:r>
-      <w:proofErr w:type="spellEnd"/>
-      <w:r>
-        <w:rPr>
-          <w:lang w:val="en-IN"/>
-        </w:rPr>
-        <w:t xml:space="preserve">, </w:t>
-      </w:r>
-      <w:proofErr w:type="spellStart"/>
-      <w:r>
-        <w:rPr>
-          <w:lang w:val="en-IN"/>
-        </w:rPr>
-        <w:t>confusion_matrix</w:t>
-      </w:r>
-      <w:proofErr w:type="spellEnd"/>
-      <w:r>
-        <w:rPr>
-          <w:lang w:val="en-IN"/>
-        </w:rPr>
-        <w:t xml:space="preserve">, </w:t>
-      </w:r>
-      <w:proofErr w:type="spellStart"/>
-      <w:r>
-        <w:rPr>
-          <w:lang w:val="en-IN"/>
-        </w:rPr>
-        <w:t>classification_report</w:t>
-      </w:r>
-      <w:proofErr w:type="spellEnd"/>
-    </w:p>
-    <w:p>
-      <w:pPr>
-        <w:spacing w:line="240" w:lineRule="auto"/>
-        <w:rPr>
-          <w:lang w:val="en-IN"/>
-        </w:rPr>
-      </w:pPr>
-    </w:p>
-    <w:p>
-      <w:pPr>
-        <w:spacing w:line="240" w:lineRule="auto"/>
-        <w:rPr>
-          <w:lang w:val="en-IN"/>
-        </w:rPr>
-      </w:pPr>
-      <w:r>
-        <w:rPr>
-          <w:lang w:val="en-IN"/>
-        </w:rPr>
-        <w:t># Separating features (X) and target variable (y)</w:t>
-      </w:r>
-    </w:p>
-    <w:p>
-      <w:pPr>
-        <w:spacing w:line="240" w:lineRule="auto"/>
-        <w:rPr>
-          <w:lang w:val="en-IN"/>
-        </w:rPr>
-      </w:pPr>
-      <w:r>
-        <w:rPr>
-          <w:lang w:val="en-IN"/>
-        </w:rPr>
-        <w:t xml:space="preserve">X = </w:t>
-      </w:r>
-      <w:proofErr w:type="spellStart"/>
-      <w:proofErr w:type="gramStart"/>
-      <w:r>
-        <w:rPr>
-          <w:lang w:val="en-IN"/>
-        </w:rPr>
-        <w:t>data.drop</w:t>
-      </w:r>
-      <w:proofErr w:type="spellEnd"/>
-      <w:proofErr w:type="gramEnd"/>
-      <w:r>
-        <w:rPr>
-          <w:lang w:val="en-IN"/>
-        </w:rPr>
-        <w:t>('diabetes', axis=1)  # Features</w:t>
-      </w:r>
-    </w:p>
-    <w:p>
-      <w:pPr>
-        <w:spacing w:line="240" w:lineRule="auto"/>
-        <w:rPr>
-          <w:lang w:val="en-IN"/>
-        </w:rPr>
-      </w:pPr>
-      <w:r>
-        <w:rPr>
-          <w:lang w:val="en-IN"/>
-        </w:rPr>
-        <w:t>y = data['diabetes</w:t>
-      </w:r>
-      <w:proofErr w:type="gramStart"/>
-      <w:r>
-        <w:rPr>
-          <w:lang w:val="en-IN"/>
-        </w:rPr>
-        <w:t>']  #</w:t>
-      </w:r>
-      <w:proofErr w:type="gramEnd"/>
-      <w:r>
-        <w:rPr>
-          <w:lang w:val="en-IN"/>
-        </w:rPr>
-        <w:t xml:space="preserve"> Target variable</w:t>
-      </w:r>
-    </w:p>
-    <w:p>
-      <w:pPr>
-        <w:spacing w:line="240" w:lineRule="auto"/>
-        <w:rPr>
-          <w:lang w:val="en-IN"/>
-        </w:rPr>
-      </w:pPr>
-    </w:p>
-    <w:p>
-      <w:pPr>
-        <w:spacing w:line="240" w:lineRule="auto"/>
-        <w:rPr>
-          <w:lang w:val="en-IN"/>
-        </w:rPr>
-      </w:pPr>
-      <w:r>
-        <w:rPr>
-          <w:lang w:val="en-IN"/>
-        </w:rPr>
-        <w:t># Splitting the dataset into training and testing sets</w:t>
-      </w:r>
-    </w:p>
-    <w:p>
-      <w:pPr>
-        <w:spacing w:line="240" w:lineRule="auto"/>
-        <w:rPr>
-          <w:lang w:val="en-IN"/>
-        </w:rPr>
-      </w:pPr>
-      <w:proofErr w:type="spellStart"/>
-      <w:r>
-        <w:rPr>
-          <w:lang w:val="en-IN"/>
-        </w:rPr>
-        <w:t>X_train</w:t>
-      </w:r>
-      <w:proofErr w:type="spellEnd"/>
-      <w:r>
-        <w:rPr>
-          <w:lang w:val="en-IN"/>
-        </w:rPr>
-        <w:t xml:space="preserve">, </w:t>
-      </w:r>
-      <w:proofErr w:type="spellStart"/>
-      <w:r>
-        <w:rPr>
-          <w:lang w:val="en-IN"/>
-        </w:rPr>
-        <w:t>X_test</w:t>
-      </w:r>
-      <w:proofErr w:type="spellEnd"/>
-      <w:r>
-        <w:rPr>
-          <w:lang w:val="en-IN"/>
-        </w:rPr>
-        <w:t xml:space="preserve">, </w:t>
-      </w:r>
-      <w:proofErr w:type="spellStart"/>
-      <w:r>
-        <w:rPr>
-          <w:lang w:val="en-IN"/>
-        </w:rPr>
-        <w:t>y_train</w:t>
-      </w:r>
-      <w:proofErr w:type="spellEnd"/>
-      <w:r>
-        <w:rPr>
-          <w:lang w:val="en-IN"/>
-        </w:rPr>
-        <w:t xml:space="preserve">, </w:t>
-      </w:r>
-      <w:proofErr w:type="spellStart"/>
-      <w:r>
-        <w:rPr>
-          <w:lang w:val="en-IN"/>
-        </w:rPr>
-        <w:t>y_test</w:t>
-      </w:r>
-      <w:proofErr w:type="spellEnd"/>
-      <w:r>
-        <w:rPr>
-          <w:lang w:val="en-IN"/>
-        </w:rPr>
-        <w:t xml:space="preserve"> = </w:t>
-      </w:r>
-      <w:proofErr w:type="spellStart"/>
-      <w:r>
-        <w:rPr>
-          <w:lang w:val="en-IN"/>
-        </w:rPr>
-        <w:t>train_test_</w:t>
-      </w:r>
-      <w:proofErr w:type="gramStart"/>
-      <w:r>
-        <w:rPr>
-          <w:lang w:val="en-IN"/>
-        </w:rPr>
-        <w:t>split</w:t>
-      </w:r>
-      <w:proofErr w:type="spellEnd"/>
-      <w:r>
-        <w:rPr>
-          <w:lang w:val="en-IN"/>
-        </w:rPr>
-        <w:t>(</w:t>
-      </w:r>
-      <w:proofErr w:type="gramEnd"/>
-      <w:r>
-        <w:rPr>
-          <w:lang w:val="en-IN"/>
-        </w:rPr>
-        <w:t xml:space="preserve">X, y, </w:t>
-      </w:r>
-      <w:proofErr w:type="spellStart"/>
-      <w:r>
-        <w:rPr>
-          <w:lang w:val="en-IN"/>
-        </w:rPr>
-        <w:t>test_size</w:t>
-      </w:r>
-      <w:proofErr w:type="spellEnd"/>
-      <w:r>
-        <w:rPr>
-          <w:lang w:val="en-IN"/>
-        </w:rPr>
-        <w:t xml:space="preserve">=0.25, </w:t>
-      </w:r>
-      <w:proofErr w:type="spellStart"/>
-      <w:r>
-        <w:rPr>
-          <w:lang w:val="en-IN"/>
-        </w:rPr>
-        <w:t>random_state</w:t>
-      </w:r>
-      <w:proofErr w:type="spellEnd"/>
-      <w:r>
-        <w:rPr>
-          <w:lang w:val="en-IN"/>
-        </w:rPr>
-        <w:t>=42)</w:t>
-      </w:r>
-    </w:p>
-    <w:p>
-      <w:pPr>
-        <w:spacing w:line="240" w:lineRule="auto"/>
-        <w:rPr>
-          <w:lang w:val="en-IN"/>
-        </w:rPr>
-      </w:pPr>
-    </w:p>
-    <w:p>
-      <w:pPr>
-        <w:spacing w:line="240" w:lineRule="auto"/>
-        <w:rPr>
-          <w:lang w:val="en-IN"/>
-        </w:rPr>
-      </w:pPr>
-      <w:r>
-        <w:rPr>
-          <w:lang w:val="en-IN"/>
-        </w:rPr>
-        <w:t># Training the Random Forest Classifier model</w:t>
-      </w:r>
-    </w:p>
-    <w:p>
-      <w:pPr>
-        <w:spacing w:line="240" w:lineRule="auto"/>
-        <w:rPr>
-          <w:lang w:val="en-IN"/>
-        </w:rPr>
-      </w:pPr>
-      <w:r>
-        <w:rPr>
-          <w:lang w:val="en-IN"/>
-        </w:rPr>
-        <w:t xml:space="preserve">model = </w:t>
-      </w:r>
-      <w:proofErr w:type="spellStart"/>
-      <w:r>
-        <w:rPr>
-          <w:lang w:val="en-IN"/>
-        </w:rPr>
-        <w:t>RandomForestClassifier</w:t>
-      </w:r>
-      <w:proofErr w:type="spellEnd"/>
-      <w:r>
-        <w:rPr>
-          <w:lang w:val="en-IN"/>
-        </w:rPr>
-        <w:t>(</w:t>
-      </w:r>
-      <w:proofErr w:type="spellStart"/>
-      <w:r>
-        <w:rPr>
-          <w:lang w:val="en-IN"/>
-        </w:rPr>
-        <w:t>random_state</w:t>
-      </w:r>
-      <w:proofErr w:type="spellEnd"/>
-      <w:r>
-        <w:rPr>
-          <w:lang w:val="en-IN"/>
-        </w:rPr>
-        <w:t>=42)</w:t>
-      </w:r>
-    </w:p>
-    <w:p>
-      <w:pPr>
-        <w:spacing w:line="240" w:lineRule="auto"/>
-        <w:rPr>
-          <w:lang w:val="en-IN"/>
-        </w:rPr>
-      </w:pPr>
-      <w:proofErr w:type="spellStart"/>
-      <w:proofErr w:type="gramStart"/>
-      <w:r>
-        <w:rPr>
-          <w:lang w:val="en-IN"/>
-        </w:rPr>
-        <w:t>model.fit</w:t>
-      </w:r>
-      <w:proofErr w:type="spellEnd"/>
-      <w:r>
-        <w:rPr>
-          <w:lang w:val="en-IN"/>
-        </w:rPr>
-        <w:t>(</w:t>
-      </w:r>
-      <w:proofErr w:type="spellStart"/>
-      <w:proofErr w:type="gramEnd"/>
-      <w:r>
-        <w:rPr>
-          <w:lang w:val="en-IN"/>
-        </w:rPr>
-        <w:t>X_train</w:t>
-      </w:r>
-      <w:proofErr w:type="spellEnd"/>
-      <w:r>
-        <w:rPr>
-          <w:lang w:val="en-IN"/>
-        </w:rPr>
-        <w:t xml:space="preserve">, </w:t>
-      </w:r>
-      <w:proofErr w:type="spellStart"/>
-      <w:r>
-        <w:rPr>
-          <w:lang w:val="en-IN"/>
-        </w:rPr>
-        <w:t>y_train</w:t>
-      </w:r>
-      <w:proofErr w:type="spellEnd"/>
-      <w:r>
-        <w:rPr>
-          <w:lang w:val="en-IN"/>
-        </w:rPr>
-        <w:t>)</w:t>
-      </w:r>
-    </w:p>
-    <w:p>
-      <w:pPr>
-        <w:spacing w:line="240" w:lineRule="auto"/>
-        <w:rPr>
-          <w:lang w:val="en-IN"/>
-        </w:rPr>
-      </w:pPr>
-    </w:p>
-    <w:p>
-      <w:pPr>
-        <w:spacing w:line="240" w:lineRule="auto"/>
-        <w:rPr>
-          <w:lang w:val="en-IN"/>
-        </w:rPr>
-      </w:pPr>
-      <w:r>
-        <w:rPr>
-          <w:lang w:val="en-IN"/>
-        </w:rPr>
-        <w:t># Making predictions on the testing set</w:t>
-      </w:r>
-    </w:p>
-    <w:p>
-      <w:pPr>
-        <w:spacing w:line="240" w:lineRule="auto"/>
-        <w:rPr>
-          <w:lang w:val="en-IN"/>
-        </w:rPr>
-      </w:pPr>
-      <w:proofErr w:type="spellStart"/>
-      <w:r>
-        <w:rPr>
-          <w:lang w:val="en-IN"/>
-        </w:rPr>
-        <w:t>y_pred</w:t>
-      </w:r>
-      <w:proofErr w:type="spellEnd"/>
-      <w:r>
-        <w:rPr>
-          <w:lang w:val="en-IN"/>
-        </w:rPr>
-        <w:t xml:space="preserve"> = </w:t>
-      </w:r>
-      <w:proofErr w:type="spellStart"/>
-      <w:proofErr w:type="gramStart"/>
-      <w:r>
-        <w:rPr>
-          <w:lang w:val="en-IN"/>
-        </w:rPr>
-        <w:t>model.predict</w:t>
-      </w:r>
-      <w:proofErr w:type="spellEnd"/>
-      <w:proofErr w:type="gramEnd"/>
-      <w:r>
-        <w:rPr>
-          <w:lang w:val="en-IN"/>
-        </w:rPr>
-        <w:t>(</w:t>
-      </w:r>
-      <w:proofErr w:type="spellStart"/>
-      <w:r>
-        <w:rPr>
-          <w:lang w:val="en-IN"/>
-        </w:rPr>
-        <w:t>X_test</w:t>
-      </w:r>
-      <w:proofErr w:type="spellEnd"/>
-      <w:r>
-        <w:rPr>
-          <w:lang w:val="en-IN"/>
-        </w:rPr>
-        <w:t>)</w:t>
-      </w:r>
-    </w:p>
-    <w:p>
-      <w:pPr>
-        <w:spacing w:line="240" w:lineRule="auto"/>
-        <w:rPr>
-          <w:lang w:val="en-IN"/>
-        </w:rPr>
-      </w:pPr>
-    </w:p>
-    <w:p>
-      <w:pPr>
-        <w:spacing w:line="240" w:lineRule="auto"/>
-        <w:rPr>
-          <w:lang w:val="en-IN"/>
-        </w:rPr>
-      </w:pPr>
-      <w:r>
-        <w:rPr>
-          <w:lang w:val="en-IN"/>
-        </w:rPr>
-        <w:t># Evaluating the model</w:t>
-      </w:r>
-    </w:p>
-    <w:p>
-      <w:pPr>
-        <w:spacing w:line="240" w:lineRule="auto"/>
-        <w:rPr>
-          <w:lang w:val="en-IN"/>
-        </w:rPr>
-      </w:pPr>
-      <w:proofErr w:type="spellStart"/>
-      <w:r>
-        <w:rPr>
-          <w:lang w:val="en-IN"/>
-        </w:rPr>
-        <w:t>accuracy_rfc</w:t>
-      </w:r>
-      <w:proofErr w:type="spellEnd"/>
-      <w:r>
-        <w:rPr>
-          <w:lang w:val="en-IN"/>
-        </w:rPr>
-        <w:t xml:space="preserve"> = </w:t>
-      </w:r>
-      <w:proofErr w:type="spellStart"/>
-      <w:r>
-        <w:rPr>
-          <w:lang w:val="en-IN"/>
-        </w:rPr>
-        <w:t>accuracy_</w:t>
-      </w:r>
-      <w:proofErr w:type="gramStart"/>
-      <w:r>
-        <w:rPr>
-          <w:lang w:val="en-IN"/>
-        </w:rPr>
-        <w:t>score</w:t>
-      </w:r>
-      <w:proofErr w:type="spellEnd"/>
-      <w:r>
-        <w:rPr>
-          <w:lang w:val="en-IN"/>
-        </w:rPr>
-        <w:t>(</w:t>
-      </w:r>
-      <w:proofErr w:type="spellStart"/>
-      <w:proofErr w:type="gramEnd"/>
-      <w:r>
-        <w:rPr>
-          <w:lang w:val="en-IN"/>
-        </w:rPr>
-        <w:t>y_test</w:t>
-      </w:r>
-      <w:proofErr w:type="spellEnd"/>
-      <w:r>
-        <w:rPr>
-          <w:lang w:val="en-IN"/>
-        </w:rPr>
-        <w:t xml:space="preserve">, </w:t>
-      </w:r>
-      <w:proofErr w:type="spellStart"/>
-      <w:r>
-        <w:rPr>
-          <w:lang w:val="en-IN"/>
-        </w:rPr>
-        <w:t>y_pred</w:t>
-      </w:r>
-      <w:proofErr w:type="spellEnd"/>
-      <w:r>
-        <w:rPr>
-          <w:lang w:val="en-IN"/>
-        </w:rPr>
-        <w:t>)</w:t>
-      </w:r>
-    </w:p>
-    <w:p>
-      <w:pPr>
-        <w:spacing w:line="240" w:lineRule="auto"/>
-        <w:rPr>
-          <w:lang w:val="en-IN"/>
-        </w:rPr>
-      </w:pPr>
-      <w:proofErr w:type="gramStart"/>
-      <w:r>
-        <w:rPr>
-          <w:lang w:val="en-IN"/>
-        </w:rPr>
-        <w:t>print(</w:t>
-      </w:r>
-      <w:proofErr w:type="spellStart"/>
-      <w:proofErr w:type="gramEnd"/>
-      <w:r>
-        <w:rPr>
-          <w:lang w:val="en-IN"/>
-        </w:rPr>
-        <w:t>f'Accuracy</w:t>
-      </w:r>
-      <w:proofErr w:type="spellEnd"/>
-      <w:r>
-        <w:rPr>
-          <w:lang w:val="en-IN"/>
-        </w:rPr>
-        <w:t xml:space="preserve"> of Random Forest Classifier: {accuracy_rfc:.4f}')</w:t>
-      </w:r>
-    </w:p>
-    <w:p>
-      <w:pPr>
-        <w:spacing w:line="240" w:lineRule="auto"/>
-        <w:rPr>
-          <w:lang w:val="en-IN"/>
-        </w:rPr>
-      </w:pPr>
-    </w:p>
-    <w:p>
-      <w:pPr>
-        <w:spacing w:line="240" w:lineRule="auto"/>
-        <w:rPr>
-          <w:lang w:val="en-IN"/>
-        </w:rPr>
-      </w:pPr>
-      <w:r>
-        <w:rPr>
-          <w:lang w:val="en-IN"/>
-        </w:rPr>
-        <w:t># Printing classification report</w:t>
-      </w:r>
-    </w:p>
-    <w:p>
-      <w:pPr>
-        <w:spacing w:line="240" w:lineRule="auto"/>
-        <w:rPr>
-          <w:lang w:val="en-IN"/>
-        </w:rPr>
-      </w:pPr>
-      <w:proofErr w:type="gramStart"/>
-      <w:r>
-        <w:rPr>
-          <w:lang w:val="en-IN"/>
-        </w:rPr>
-        <w:lastRenderedPageBreak/>
-        <w:t>print(</w:t>
-      </w:r>
-      <w:proofErr w:type="gramEnd"/>
-      <w:r>
-        <w:rPr>
-          <w:lang w:val="en-IN"/>
-        </w:rPr>
-        <w:t>'\</w:t>
-      </w:r>
-      <w:proofErr w:type="spellStart"/>
-      <w:r>
-        <w:rPr>
-          <w:lang w:val="en-IN"/>
-        </w:rPr>
-        <w:t>nClassification</w:t>
-      </w:r>
-      <w:proofErr w:type="spellEnd"/>
-      <w:r>
-        <w:rPr>
-          <w:lang w:val="en-IN"/>
-        </w:rPr>
-        <w:t xml:space="preserve"> Report:')</w:t>
-      </w:r>
-    </w:p>
-    <w:p>
-      <w:pPr>
-        <w:spacing w:line="240" w:lineRule="auto"/>
-        <w:rPr>
-          <w:lang w:val="en-IN"/>
-        </w:rPr>
-      </w:pPr>
-      <w:proofErr w:type="gramStart"/>
-      <w:r>
-        <w:rPr>
-          <w:lang w:val="en-IN"/>
-        </w:rPr>
-        <w:t>print(</w:t>
-      </w:r>
-      <w:proofErr w:type="spellStart"/>
-      <w:proofErr w:type="gramEnd"/>
-      <w:r>
-        <w:rPr>
-          <w:lang w:val="en-IN"/>
-        </w:rPr>
-        <w:t>classification_report</w:t>
-      </w:r>
-      <w:proofErr w:type="spellEnd"/>
-      <w:r>
-        <w:rPr>
-          <w:lang w:val="en-IN"/>
-        </w:rPr>
-        <w:t>(</w:t>
-      </w:r>
-      <w:proofErr w:type="spellStart"/>
-      <w:r>
-        <w:rPr>
-          <w:lang w:val="en-IN"/>
-        </w:rPr>
-        <w:t>y_test</w:t>
-      </w:r>
-      <w:proofErr w:type="spellEnd"/>
-      <w:r>
-        <w:rPr>
-          <w:lang w:val="en-IN"/>
-        </w:rPr>
-        <w:t xml:space="preserve">, </w:t>
-      </w:r>
-      <w:proofErr w:type="spellStart"/>
-      <w:r>
-        <w:rPr>
-          <w:lang w:val="en-IN"/>
-        </w:rPr>
-        <w:t>y_pred</w:t>
-      </w:r>
-      <w:proofErr w:type="spellEnd"/>
-      <w:r>
-        <w:rPr>
-          <w:lang w:val="en-IN"/>
-        </w:rPr>
-        <w:t>))</w:t>
-      </w:r>
-    </w:p>
-    <w:p>
-      <w:pPr>
-        <w:spacing w:line="240" w:lineRule="auto"/>
-        <w:rPr>
-          <w:lang w:val="en-IN"/>
-        </w:rPr>
-      </w:pPr>
-    </w:p>
-    <w:p>
-      <w:pPr>
-        <w:spacing w:line="240" w:lineRule="auto"/>
-        <w:rPr>
-          <w:lang w:val="en-IN"/>
-        </w:rPr>
-      </w:pPr>
-      <w:r>
-        <w:rPr>
-          <w:lang w:val="en-IN"/>
-        </w:rPr>
-        <w:t># Printing confusion matrix</w:t>
-      </w:r>
-    </w:p>
-    <w:p>
-      <w:pPr>
-        <w:spacing w:line="240" w:lineRule="auto"/>
-        <w:rPr>
-          <w:lang w:val="en-IN"/>
-        </w:rPr>
-      </w:pPr>
-      <w:proofErr w:type="gramStart"/>
-      <w:r>
-        <w:rPr>
-          <w:lang w:val="en-IN"/>
-        </w:rPr>
-        <w:t>print(</w:t>
-      </w:r>
-      <w:proofErr w:type="gramEnd"/>
-      <w:r>
-        <w:rPr>
-          <w:lang w:val="en-IN"/>
-        </w:rPr>
-        <w:t>'\</w:t>
-      </w:r>
-      <w:proofErr w:type="spellStart"/>
-      <w:r>
-        <w:rPr>
-          <w:lang w:val="en-IN"/>
-        </w:rPr>
-        <w:t>nConfusion</w:t>
-      </w:r>
-      <w:proofErr w:type="spellEnd"/>
-      <w:r>
-        <w:rPr>
-          <w:lang w:val="en-IN"/>
-        </w:rPr>
-        <w:t xml:space="preserve"> Matrix:')</w:t>
-      </w:r>
-    </w:p>
-    <w:p>
-      <w:pPr>
-        <w:spacing w:line="240" w:lineRule="auto"/>
-        <w:rPr>
-          <w:lang w:val="en-IN"/>
-        </w:rPr>
-      </w:pPr>
-      <w:proofErr w:type="gramStart"/>
-      <w:r>
-        <w:rPr>
-          <w:lang w:val="en-IN"/>
-        </w:rPr>
-        <w:t>print(</w:t>
-      </w:r>
-      <w:proofErr w:type="spellStart"/>
-      <w:proofErr w:type="gramEnd"/>
-      <w:r>
-        <w:rPr>
-          <w:lang w:val="en-IN"/>
-        </w:rPr>
-        <w:t>confusion_matrix</w:t>
-      </w:r>
-      <w:proofErr w:type="spellEnd"/>
-      <w:r>
-        <w:rPr>
-          <w:lang w:val="en-IN"/>
-        </w:rPr>
-        <w:t>(</w:t>
-      </w:r>
-      <w:proofErr w:type="spellStart"/>
-      <w:r>
-        <w:rPr>
-          <w:lang w:val="en-IN"/>
-        </w:rPr>
-        <w:t>y_test</w:t>
-      </w:r>
-      <w:proofErr w:type="spellEnd"/>
-      <w:r>
-        <w:rPr>
-          <w:lang w:val="en-IN"/>
-        </w:rPr>
-        <w:t xml:space="preserve">, </w:t>
-      </w:r>
-      <w:proofErr w:type="spellStart"/>
-      <w:r>
-        <w:rPr>
-          <w:lang w:val="en-IN"/>
-        </w:rPr>
-        <w:t>y_pred</w:t>
-      </w:r>
-      <w:proofErr w:type="spellEnd"/>
-      <w:r>
-        <w:rPr>
-          <w:lang w:val="en-IN"/>
-        </w:rPr>
-        <w:t>))</w:t>
-      </w:r>
-    </w:p>
-    <w:p>
-      <w:pPr>
-        <w:spacing w:line="240" w:lineRule="auto"/>
-        <w:rPr>
-          <w:lang w:val="en-IN"/>
-        </w:rPr>
-      </w:pPr>
-    </w:p>
-    <w:p>
-      <w:pPr>
-        <w:spacing w:line="240" w:lineRule="auto"/>
-        <w:rPr>
-          <w:lang w:val="en-IN"/>
-        </w:rPr>
-      </w:pPr>
-      <w:r>
-        <w:rPr>
-          <w:lang w:val="en-IN"/>
-        </w:rPr>
-        <w:t>Accuracy of Random Forest Classifier: 0.9701</w:t>
-      </w:r>
-    </w:p>
-    <w:p>
-      <w:pPr>
-        <w:spacing w:line="240" w:lineRule="auto"/>
-        <w:rPr>
-          <w:lang w:val="en-IN"/>
-        </w:rPr>
-      </w:pPr>
-    </w:p>
-    <w:p>
-      <w:pPr>
-        <w:spacing w:line="240" w:lineRule="auto"/>
-        <w:rPr>
-          <w:lang w:val="en-IN"/>
-        </w:rPr>
-      </w:pPr>
-      <w:r>
-        <w:rPr>
-          <w:lang w:val="en-IN"/>
-        </w:rPr>
-        <w:t>Classification Report:</w:t>
-      </w:r>
-    </w:p>
-    <w:p>
-      <w:pPr>
-        <w:spacing w:line="240" w:lineRule="auto"/>
-        <w:rPr>
-          <w:lang w:val="en-IN"/>
-        </w:rPr>
-      </w:pPr>
-      <w:r>
-        <w:rPr>
-          <w:lang w:val="en-IN"/>
-        </w:rPr>
-        <w:t xml:space="preserve">              precision    </w:t>
-      </w:r>
-      <w:proofErr w:type="gramStart"/>
-      <w:r>
-        <w:rPr>
-          <w:lang w:val="en-IN"/>
-        </w:rPr>
-        <w:t>recall  f</w:t>
-      </w:r>
-      <w:proofErr w:type="gramEnd"/>
-      <w:r>
-        <w:rPr>
-          <w:lang w:val="en-IN"/>
-        </w:rPr>
-        <w:t>1-score   support</w:t>
-      </w:r>
-    </w:p>
-    <w:p>
-      <w:pPr>
-        <w:spacing w:line="240" w:lineRule="auto"/>
-        <w:rPr>
-          <w:lang w:val="en-IN"/>
-        </w:rPr>
-      </w:pPr>
-    </w:p>
-    <w:p>
-      <w:pPr>
-        <w:spacing w:line="240" w:lineRule="auto"/>
-        <w:rPr>
-          <w:lang w:val="en-IN"/>
-        </w:rPr>
-      </w:pPr>
-      <w:r>
-        <w:rPr>
-          <w:lang w:val="en-IN"/>
-        </w:rPr>
-        <w:t xml:space="preserve">           0       0.97      1.00      0.98     22850</w:t>
-      </w:r>
-    </w:p>
-    <w:p>
-      <w:pPr>
-        <w:spacing w:line="240" w:lineRule="auto"/>
-        <w:rPr>
-          <w:lang w:val="en-IN"/>
-        </w:rPr>
-      </w:pPr>
-      <w:r>
-        <w:rPr>
-          <w:lang w:val="en-IN"/>
-        </w:rPr>
-        <w:t xml:space="preserve">           1       0.96      0.68      0.80      2150</w:t>
-      </w:r>
-    </w:p>
-    <w:p>
-      <w:pPr>
-        <w:spacing w:line="240" w:lineRule="auto"/>
-        <w:rPr>
-          <w:lang w:val="en-IN"/>
-        </w:rPr>
-      </w:pPr>
-    </w:p>
-    <w:p>
-      <w:pPr>
-        <w:spacing w:line="240" w:lineRule="auto"/>
-        <w:rPr>
-          <w:lang w:val="en-IN"/>
-        </w:rPr>
-      </w:pPr>
-      <w:r>
-        <w:rPr>
-          <w:lang w:val="en-IN"/>
-        </w:rPr>
-        <w:t xml:space="preserve">    accuracy                           0.97     25000</w:t>
-      </w:r>
-    </w:p>
-    <w:p>
-      <w:pPr>
-        <w:spacing w:line="240" w:lineRule="auto"/>
-        <w:rPr>
-          <w:lang w:val="en-IN"/>
-        </w:rPr>
-      </w:pPr>
-      <w:r>
-        <w:rPr>
-          <w:lang w:val="en-IN"/>
-        </w:rPr>
-        <w:t xml:space="preserve">   macro </w:t>
-      </w:r>
-      <w:proofErr w:type="spellStart"/>
-      <w:r>
-        <w:rPr>
-          <w:lang w:val="en-IN"/>
-        </w:rPr>
-        <w:t>avg</w:t>
-      </w:r>
-      <w:proofErr w:type="spellEnd"/>
-      <w:r>
-        <w:rPr>
-          <w:lang w:val="en-IN"/>
-        </w:rPr>
-        <w:t xml:space="preserve">       0.96      0.84      0.89     25000</w:t>
-      </w:r>
-    </w:p>
-    <w:p>
-      <w:pPr>
-        <w:spacing w:line="240" w:lineRule="auto"/>
-        <w:rPr>
-          <w:lang w:val="en-IN"/>
-        </w:rPr>
-      </w:pPr>
-      <w:r>
-        <w:rPr>
-          <w:lang w:val="en-IN"/>
-        </w:rPr>
-        <w:t xml:space="preserve">weighted </w:t>
-      </w:r>
-      <w:proofErr w:type="spellStart"/>
-      <w:r>
-        <w:rPr>
-          <w:lang w:val="en-IN"/>
-        </w:rPr>
-        <w:t>avg</w:t>
-      </w:r>
-      <w:proofErr w:type="spellEnd"/>
-      <w:r>
-        <w:rPr>
-          <w:lang w:val="en-IN"/>
-        </w:rPr>
-        <w:t xml:space="preserve">       0.97      0.97      0.97     25000</w:t>
-      </w:r>
-    </w:p>
-    <w:p>
-      <w:pPr>
-        <w:spacing w:line="240" w:lineRule="auto"/>
-        <w:rPr>
-          <w:lang w:val="en-IN"/>
-        </w:rPr>
-      </w:pPr>
-    </w:p>
-    <w:p>
-      <w:pPr>
-        <w:spacing w:line="240" w:lineRule="auto"/>
-        <w:rPr>
-          <w:lang w:val="en-IN"/>
-        </w:rPr>
-      </w:pPr>
-    </w:p>
-    <w:p>
-      <w:pPr>
-        <w:spacing w:line="240" w:lineRule="auto"/>
-        <w:rPr>
-          <w:lang w:val="en-IN"/>
-        </w:rPr>
-      </w:pPr>
-      <w:r>
-        <w:rPr>
-          <w:lang w:val="en-IN"/>
-        </w:rPr>
-        <w:t>Confusion Matrix:</w:t>
-      </w:r>
-    </w:p>
-    <w:p>
-      <w:pPr>
-        <w:spacing w:line="240" w:lineRule="auto"/>
-        <w:rPr>
-          <w:lang w:val="en-IN"/>
-        </w:rPr>
-      </w:pPr>
-      <w:r>
-        <w:rPr>
-          <w:lang w:val="en-IN"/>
-        </w:rPr>
-        <w:t>[[22787    63]</w:t>
-      </w:r>
-    </w:p>
-    <w:p>
-      <w:pPr>
-        <w:spacing w:line="240" w:lineRule="auto"/>
-        <w:rPr>
-          <w:lang w:val="en-IN"/>
-        </w:rPr>
-      </w:pPr>
-      <w:r>
-        <w:rPr>
-          <w:lang w:val="en-IN"/>
-        </w:rPr>
-        <w:t xml:space="preserve"> </w:t>
-      </w:r>
-      <w:proofErr w:type="gramStart"/>
-      <w:r>
-        <w:rPr>
-          <w:lang w:val="en-IN"/>
-        </w:rPr>
-        <w:t>[  684</w:t>
-      </w:r>
-      <w:proofErr w:type="gramEnd"/>
-      <w:r>
-        <w:rPr>
-          <w:lang w:val="en-IN"/>
-        </w:rPr>
-        <w:t xml:space="preserve">  1466]]</w:t>
-      </w:r>
-    </w:p>
-    <w:p>
-      <w:pPr>
-        <w:rPr>
-          <w:lang w:val="en-IN"/>
-        </w:rPr>
-      </w:pPr>
-    </w:p>
-    <w:p>
-      <w:pPr>
-        <w:spacing w:line="240" w:lineRule="auto"/>
-        <w:rPr>
-          <w:lang w:val="en-IN"/>
-        </w:rPr>
-      </w:pPr>
-      <w:r>
-        <w:rPr>
-          <w:lang w:val="en-IN"/>
-        </w:rPr>
-        <w:t># Computing confusion matrix</w:t>
-      </w:r>
-    </w:p>
-    <w:p>
-      <w:pPr>
-        <w:spacing w:line="240" w:lineRule="auto"/>
-        <w:rPr>
-          <w:lang w:val="en-IN"/>
-        </w:rPr>
-      </w:pPr>
-      <w:proofErr w:type="spellStart"/>
-      <w:r>
-        <w:rPr>
-          <w:lang w:val="en-IN"/>
-        </w:rPr>
-        <w:t>cm_rf</w:t>
-      </w:r>
-      <w:proofErr w:type="spellEnd"/>
-      <w:r>
-        <w:rPr>
-          <w:lang w:val="en-IN"/>
-        </w:rPr>
-        <w:t xml:space="preserve"> = </w:t>
-      </w:r>
-      <w:proofErr w:type="spellStart"/>
-      <w:r>
-        <w:rPr>
-          <w:lang w:val="en-IN"/>
-        </w:rPr>
-        <w:t>confusion_</w:t>
-      </w:r>
-      <w:proofErr w:type="gramStart"/>
-      <w:r>
-        <w:rPr>
-          <w:lang w:val="en-IN"/>
-        </w:rPr>
-        <w:t>matrix</w:t>
-      </w:r>
-      <w:proofErr w:type="spellEnd"/>
-      <w:r>
-        <w:rPr>
-          <w:lang w:val="en-IN"/>
-        </w:rPr>
-        <w:t>(</w:t>
-      </w:r>
-      <w:proofErr w:type="spellStart"/>
-      <w:proofErr w:type="gramEnd"/>
-      <w:r>
-        <w:rPr>
-          <w:lang w:val="en-IN"/>
-        </w:rPr>
-        <w:t>y_test</w:t>
-      </w:r>
-      <w:proofErr w:type="spellEnd"/>
-      <w:r>
-        <w:rPr>
-          <w:lang w:val="en-IN"/>
-        </w:rPr>
-        <w:t xml:space="preserve">, </w:t>
-      </w:r>
-      <w:proofErr w:type="spellStart"/>
-      <w:r>
-        <w:rPr>
-          <w:lang w:val="en-IN"/>
-        </w:rPr>
-        <w:t>y_pred</w:t>
-      </w:r>
-      <w:proofErr w:type="spellEnd"/>
-      <w:r>
-        <w:rPr>
-          <w:lang w:val="en-IN"/>
-        </w:rPr>
-        <w:t>)</w:t>
-      </w:r>
-    </w:p>
-    <w:p>
-      <w:pPr>
-        <w:spacing w:line="240" w:lineRule="auto"/>
-        <w:rPr>
-          <w:lang w:val="en-IN"/>
-        </w:rPr>
-      </w:pPr>
-    </w:p>
-    <w:p>
-      <w:pPr>
-        <w:spacing w:line="240" w:lineRule="auto"/>
-        <w:rPr>
-          <w:lang w:val="en-IN"/>
-        </w:rPr>
-      </w:pPr>
-      <w:r>
-        <w:rPr>
-          <w:lang w:val="en-IN"/>
-        </w:rPr>
-        <w:t># Plotting confusion matrix heatmap for Random Forest Classifier</w:t>
-      </w:r>
-    </w:p>
-    <w:p>
-      <w:pPr>
-        <w:spacing w:line="240" w:lineRule="auto"/>
-        <w:rPr>
-          <w:lang w:val="en-IN"/>
-        </w:rPr>
-      </w:pPr>
-      <w:proofErr w:type="spellStart"/>
-      <w:proofErr w:type="gramStart"/>
-      <w:r>
-        <w:rPr>
-          <w:lang w:val="en-IN"/>
-        </w:rPr>
-        <w:t>plt.figure</w:t>
-      </w:r>
-      <w:proofErr w:type="spellEnd"/>
-      <w:proofErr w:type="gramEnd"/>
-      <w:r>
-        <w:rPr>
-          <w:lang w:val="en-IN"/>
-        </w:rPr>
-        <w:t>(</w:t>
-      </w:r>
-      <w:proofErr w:type="spellStart"/>
-      <w:r>
-        <w:rPr>
-          <w:lang w:val="en-IN"/>
-        </w:rPr>
-        <w:t>figsize</w:t>
-      </w:r>
-      <w:proofErr w:type="spellEnd"/>
-      <w:r>
-        <w:rPr>
-          <w:lang w:val="en-IN"/>
-        </w:rPr>
-        <w:t>=(8, 6))</w:t>
-      </w:r>
-    </w:p>
-    <w:p>
-      <w:pPr>
-        <w:spacing w:line="240" w:lineRule="auto"/>
-        <w:rPr>
-          <w:lang w:val="en-IN"/>
-        </w:rPr>
-      </w:pPr>
-      <w:proofErr w:type="spellStart"/>
-      <w:proofErr w:type="gramStart"/>
-      <w:r>
-        <w:rPr>
-          <w:lang w:val="en-IN"/>
-        </w:rPr>
-        <w:t>sns.heatmap</w:t>
-      </w:r>
-      <w:proofErr w:type="spellEnd"/>
-      <w:proofErr w:type="gramEnd"/>
-      <w:r>
-        <w:rPr>
-          <w:lang w:val="en-IN"/>
-        </w:rPr>
-        <w:t>(</w:t>
-      </w:r>
-      <w:proofErr w:type="spellStart"/>
-      <w:r>
-        <w:rPr>
-          <w:lang w:val="en-IN"/>
-        </w:rPr>
-        <w:t>cm_rf</w:t>
-      </w:r>
-      <w:proofErr w:type="spellEnd"/>
-      <w:r>
-        <w:rPr>
-          <w:lang w:val="en-IN"/>
-        </w:rPr>
-        <w:t xml:space="preserve">, </w:t>
-      </w:r>
-      <w:proofErr w:type="spellStart"/>
-      <w:r>
-        <w:rPr>
-          <w:lang w:val="en-IN"/>
-        </w:rPr>
-        <w:t>annot</w:t>
-      </w:r>
-      <w:proofErr w:type="spellEnd"/>
-      <w:r>
-        <w:rPr>
-          <w:lang w:val="en-IN"/>
-        </w:rPr>
-        <w:t xml:space="preserve">=True, </w:t>
-      </w:r>
-      <w:proofErr w:type="spellStart"/>
-      <w:r>
-        <w:rPr>
-          <w:lang w:val="en-IN"/>
-        </w:rPr>
-        <w:t>fmt</w:t>
-      </w:r>
-      <w:proofErr w:type="spellEnd"/>
-      <w:r>
-        <w:rPr>
-          <w:lang w:val="en-IN"/>
-        </w:rPr>
-        <w:t xml:space="preserve">='d', </w:t>
-      </w:r>
-      <w:proofErr w:type="spellStart"/>
-      <w:r>
-        <w:rPr>
-          <w:lang w:val="en-IN"/>
-        </w:rPr>
-        <w:t>cmap</w:t>
-      </w:r>
-      <w:proofErr w:type="spellEnd"/>
-      <w:r>
-        <w:rPr>
-          <w:lang w:val="en-IN"/>
-        </w:rPr>
-        <w:t>='Greens', cbar=False,</w:t>
-      </w:r>
-    </w:p>
-    <w:p>
-      <w:pPr>
-        <w:spacing w:line="240" w:lineRule="auto"/>
-        <w:rPr>
-          <w:lang w:val="en-IN"/>
-        </w:rPr>
-      </w:pPr>
-      <w:r>
-        <w:rPr>
-          <w:lang w:val="en-IN"/>
-        </w:rPr>
-        <w:t xml:space="preserve">            </w:t>
-      </w:r>
-      <w:proofErr w:type="spellStart"/>
-      <w:r>
-        <w:rPr>
-          <w:lang w:val="en-IN"/>
-        </w:rPr>
-        <w:t>annot_kws</w:t>
-      </w:r>
-      <w:proofErr w:type="spellEnd"/>
-      <w:proofErr w:type="gramStart"/>
-      <w:r>
-        <w:rPr>
-          <w:lang w:val="en-IN"/>
-        </w:rPr>
-        <w:t>={</w:t>
-      </w:r>
-      <w:proofErr w:type="gramEnd"/>
-      <w:r>
-        <w:rPr>
-          <w:lang w:val="en-IN"/>
-        </w:rPr>
-        <w:t>'</w:t>
-      </w:r>
-      <w:proofErr w:type="spellStart"/>
-      <w:r>
-        <w:rPr>
-          <w:lang w:val="en-IN"/>
-        </w:rPr>
-        <w:t>fontsize</w:t>
-      </w:r>
-      <w:proofErr w:type="spellEnd"/>
-      <w:r>
-        <w:rPr>
-          <w:lang w:val="en-IN"/>
-        </w:rPr>
-        <w:t>': 14}, linewidths=0.5)</w:t>
-      </w:r>
-    </w:p>
-    <w:p>
-      <w:pPr>
-        <w:spacing w:line="240" w:lineRule="auto"/>
-        <w:rPr>
-          <w:lang w:val="en-IN"/>
-        </w:rPr>
-      </w:pPr>
-      <w:proofErr w:type="spellStart"/>
-      <w:proofErr w:type="gramStart"/>
-      <w:r>
-        <w:rPr>
-          <w:lang w:val="en-IN"/>
-        </w:rPr>
-        <w:t>plt.title</w:t>
-      </w:r>
-      <w:proofErr w:type="spellEnd"/>
-      <w:proofErr w:type="gramEnd"/>
-      <w:r>
-        <w:rPr>
-          <w:lang w:val="en-IN"/>
-        </w:rPr>
-        <w:t>('Confusion Matrix - Random Forest Classifier')</w:t>
-      </w:r>
-    </w:p>
-    <w:p>
-      <w:pPr>
-        <w:spacing w:line="240" w:lineRule="auto"/>
-        <w:rPr>
-          <w:lang w:val="en-IN"/>
-        </w:rPr>
-      </w:pPr>
-      <w:proofErr w:type="spellStart"/>
-      <w:proofErr w:type="gramStart"/>
-      <w:r>
-        <w:rPr>
-          <w:lang w:val="en-IN"/>
-        </w:rPr>
-        <w:t>plt.xlabel</w:t>
-      </w:r>
-      <w:proofErr w:type="spellEnd"/>
-      <w:proofErr w:type="gramEnd"/>
-      <w:r>
-        <w:rPr>
-          <w:lang w:val="en-IN"/>
-        </w:rPr>
-        <w:t>('Predicted labels')</w:t>
-      </w:r>
-    </w:p>
-    <w:p>
-      <w:pPr>
-        <w:spacing w:line="240" w:lineRule="auto"/>
-        <w:rPr>
-          <w:lang w:val="en-IN"/>
-        </w:rPr>
-      </w:pPr>
-      <w:proofErr w:type="spellStart"/>
-      <w:proofErr w:type="gramStart"/>
-      <w:r>
-        <w:rPr>
-          <w:lang w:val="en-IN"/>
-        </w:rPr>
-        <w:t>plt.ylabel</w:t>
-      </w:r>
-      <w:proofErr w:type="spellEnd"/>
-      <w:proofErr w:type="gramEnd"/>
-      <w:r>
-        <w:rPr>
-          <w:lang w:val="en-IN"/>
-        </w:rPr>
-        <w:t>('True labels')</w:t>
-      </w:r>
-    </w:p>
-    <w:p>
-      <w:pPr>
-        <w:spacing w:line="240" w:lineRule="auto"/>
-        <w:rPr>
-          <w:lang w:val="en-IN"/>
-        </w:rPr>
-      </w:pPr>
-      <w:proofErr w:type="spellStart"/>
-      <w:proofErr w:type="gramStart"/>
-      <w:r>
-        <w:rPr>
-          <w:lang w:val="en-IN"/>
-        </w:rPr>
-        <w:t>plt.show</w:t>
-      </w:r>
-      <w:proofErr w:type="spellEnd"/>
-      <w:proofErr w:type="gramEnd"/>
-      <w:r>
-        <w:rPr>
-          <w:lang w:val="en-IN"/>
-        </w:rPr>
-        <w:t>()</w:t>
-      </w:r>
-    </w:p>
-    <w:p>
-      <w:pPr>
-        <w:spacing w:line="240" w:lineRule="auto"/>
-        <w:rPr>
-          <w:lang w:val="en-IN"/>
-        </w:rPr>
-      </w:pPr>
-    </w:p>
-    <w:p>
-      <w:pPr>
-        <w:rPr>
-          <w:lang w:val="en-IN"/>
-        </w:rPr>
-      </w:pPr>
-      <w:r>
-        <w:rPr>
-          <w:noProof/>
-          <w:lang w:val="en-IN"/>
-        </w:rPr>
-        <w:lastRenderedPageBreak/>
-        <w:drawing>
-          <wp:inline distT="0" distB="0" distL="0" distR="0" wp14:anchorId="30D3C051" wp14:editId="37733333">
-            <wp:extent cx="5733415" cy="4575175"/>
-            <wp:effectExtent l="0" t="0" r="635" b="0"/>
-            <wp:docPr id="2140104232" name="Picture 1"/>
-            <wp:cNvGraphicFramePr>
-              <a:graphicFrameLocks xmlns:a="http://schemas.openxmlformats.org/drawingml/2006/main" noChangeAspect="1"/>
-            </wp:cNvGraphicFramePr>
-            <a:graphic xmlns:a="http://schemas.openxmlformats.org/drawingml/2006/main">
-              <a:graphicData uri="http://schemas.openxmlformats.org/drawingml/2006/picture">
-                <pic:pic xmlns:pic="http://schemas.openxmlformats.org/drawingml/2006/picture">
-                  <pic:nvPicPr>
-                    <pic:cNvPr id="2140104232" name=""/>
-                    <pic:cNvPicPr/>
-                  </pic:nvPicPr>
-                  <pic:blipFill>
                     <a:blip r:embed="rId89"/>
                     <a:stretch>
                       <a:fillRect/>
@@ -32181,6 +30626,1590 @@
           <w:szCs w:val="28"/>
           <w:lang w:val="en-IN"/>
         </w:rPr>
+        <w:t>Random Forest Classifier</w:t>
+      </w:r>
+    </w:p>
+    <w:p>
+      <w:pPr>
+        <w:spacing w:line="240" w:lineRule="auto"/>
+        <w:rPr>
+          <w:lang w:val="en-IN"/>
+        </w:rPr>
+      </w:pPr>
+      <w:r>
+        <w:rPr>
+          <w:lang w:val="en-IN"/>
+        </w:rPr>
+        <w:t xml:space="preserve">from </w:t>
+      </w:r>
+      <w:proofErr w:type="spellStart"/>
+      <w:proofErr w:type="gramStart"/>
+      <w:r>
+        <w:rPr>
+          <w:lang w:val="en-IN"/>
+        </w:rPr>
+        <w:t>sklearn.ensemble</w:t>
+      </w:r>
+      <w:proofErr w:type="spellEnd"/>
+      <w:proofErr w:type="gramEnd"/>
+      <w:r>
+        <w:rPr>
+          <w:lang w:val="en-IN"/>
+        </w:rPr>
+        <w:t xml:space="preserve"> import </w:t>
+      </w:r>
+      <w:proofErr w:type="spellStart"/>
+      <w:r>
+        <w:rPr>
+          <w:lang w:val="en-IN"/>
+        </w:rPr>
+        <w:t>RandomForestClassifier</w:t>
+      </w:r>
+      <w:proofErr w:type="spellEnd"/>
+    </w:p>
+    <w:p>
+      <w:pPr>
+        <w:spacing w:line="240" w:lineRule="auto"/>
+        <w:rPr>
+          <w:lang w:val="en-IN"/>
+        </w:rPr>
+      </w:pPr>
+      <w:r>
+        <w:rPr>
+          <w:lang w:val="en-IN"/>
+        </w:rPr>
+        <w:t xml:space="preserve">from </w:t>
+      </w:r>
+      <w:proofErr w:type="spellStart"/>
+      <w:proofErr w:type="gramStart"/>
+      <w:r>
+        <w:rPr>
+          <w:lang w:val="en-IN"/>
+        </w:rPr>
+        <w:t>sklearn.metrics</w:t>
+      </w:r>
+      <w:proofErr w:type="spellEnd"/>
+      <w:proofErr w:type="gramEnd"/>
+      <w:r>
+        <w:rPr>
+          <w:lang w:val="en-IN"/>
+        </w:rPr>
+        <w:t xml:space="preserve"> import </w:t>
+      </w:r>
+      <w:proofErr w:type="spellStart"/>
+      <w:r>
+        <w:rPr>
+          <w:lang w:val="en-IN"/>
+        </w:rPr>
+        <w:t>accuracy_score</w:t>
+      </w:r>
+      <w:proofErr w:type="spellEnd"/>
+      <w:r>
+        <w:rPr>
+          <w:lang w:val="en-IN"/>
+        </w:rPr>
+        <w:t xml:space="preserve">, </w:t>
+      </w:r>
+      <w:proofErr w:type="spellStart"/>
+      <w:r>
+        <w:rPr>
+          <w:lang w:val="en-IN"/>
+        </w:rPr>
+        <w:t>confusion_matrix</w:t>
+      </w:r>
+      <w:proofErr w:type="spellEnd"/>
+      <w:r>
+        <w:rPr>
+          <w:lang w:val="en-IN"/>
+        </w:rPr>
+        <w:t xml:space="preserve">, </w:t>
+      </w:r>
+      <w:proofErr w:type="spellStart"/>
+      <w:r>
+        <w:rPr>
+          <w:lang w:val="en-IN"/>
+        </w:rPr>
+        <w:t>classification_report</w:t>
+      </w:r>
+      <w:proofErr w:type="spellEnd"/>
+    </w:p>
+    <w:p>
+      <w:pPr>
+        <w:spacing w:line="240" w:lineRule="auto"/>
+        <w:rPr>
+          <w:lang w:val="en-IN"/>
+        </w:rPr>
+      </w:pPr>
+    </w:p>
+    <w:p>
+      <w:pPr>
+        <w:spacing w:line="240" w:lineRule="auto"/>
+        <w:rPr>
+          <w:lang w:val="en-IN"/>
+        </w:rPr>
+      </w:pPr>
+      <w:r>
+        <w:rPr>
+          <w:lang w:val="en-IN"/>
+        </w:rPr>
+        <w:t># Separating features (X) and target variable (y)</w:t>
+      </w:r>
+    </w:p>
+    <w:p>
+      <w:pPr>
+        <w:spacing w:line="240" w:lineRule="auto"/>
+        <w:rPr>
+          <w:lang w:val="en-IN"/>
+        </w:rPr>
+      </w:pPr>
+      <w:r>
+        <w:rPr>
+          <w:lang w:val="en-IN"/>
+        </w:rPr>
+        <w:t xml:space="preserve">X = </w:t>
+      </w:r>
+      <w:proofErr w:type="spellStart"/>
+      <w:proofErr w:type="gramStart"/>
+      <w:r>
+        <w:rPr>
+          <w:lang w:val="en-IN"/>
+        </w:rPr>
+        <w:t>data.drop</w:t>
+      </w:r>
+      <w:proofErr w:type="spellEnd"/>
+      <w:proofErr w:type="gramEnd"/>
+      <w:r>
+        <w:rPr>
+          <w:lang w:val="en-IN"/>
+        </w:rPr>
+        <w:t>('diabetes', axis=1)  # Features</w:t>
+      </w:r>
+    </w:p>
+    <w:p>
+      <w:pPr>
+        <w:spacing w:line="240" w:lineRule="auto"/>
+        <w:rPr>
+          <w:lang w:val="en-IN"/>
+        </w:rPr>
+      </w:pPr>
+      <w:r>
+        <w:rPr>
+          <w:lang w:val="en-IN"/>
+        </w:rPr>
+        <w:t>y = data['diabetes</w:t>
+      </w:r>
+      <w:proofErr w:type="gramStart"/>
+      <w:r>
+        <w:rPr>
+          <w:lang w:val="en-IN"/>
+        </w:rPr>
+        <w:t>']  #</w:t>
+      </w:r>
+      <w:proofErr w:type="gramEnd"/>
+      <w:r>
+        <w:rPr>
+          <w:lang w:val="en-IN"/>
+        </w:rPr>
+        <w:t xml:space="preserve"> Target variable</w:t>
+      </w:r>
+    </w:p>
+    <w:p>
+      <w:pPr>
+        <w:spacing w:line="240" w:lineRule="auto"/>
+        <w:rPr>
+          <w:lang w:val="en-IN"/>
+        </w:rPr>
+      </w:pPr>
+    </w:p>
+    <w:p>
+      <w:pPr>
+        <w:spacing w:line="240" w:lineRule="auto"/>
+        <w:rPr>
+          <w:lang w:val="en-IN"/>
+        </w:rPr>
+      </w:pPr>
+      <w:r>
+        <w:rPr>
+          <w:lang w:val="en-IN"/>
+        </w:rPr>
+        <w:t># Splitting the dataset into training and testing sets</w:t>
+      </w:r>
+    </w:p>
+    <w:p>
+      <w:pPr>
+        <w:spacing w:line="240" w:lineRule="auto"/>
+        <w:rPr>
+          <w:lang w:val="en-IN"/>
+        </w:rPr>
+      </w:pPr>
+      <w:proofErr w:type="spellStart"/>
+      <w:r>
+        <w:rPr>
+          <w:lang w:val="en-IN"/>
+        </w:rPr>
+        <w:t>X_train</w:t>
+      </w:r>
+      <w:proofErr w:type="spellEnd"/>
+      <w:r>
+        <w:rPr>
+          <w:lang w:val="en-IN"/>
+        </w:rPr>
+        <w:t xml:space="preserve">, </w:t>
+      </w:r>
+      <w:proofErr w:type="spellStart"/>
+      <w:r>
+        <w:rPr>
+          <w:lang w:val="en-IN"/>
+        </w:rPr>
+        <w:t>X_test</w:t>
+      </w:r>
+      <w:proofErr w:type="spellEnd"/>
+      <w:r>
+        <w:rPr>
+          <w:lang w:val="en-IN"/>
+        </w:rPr>
+        <w:t xml:space="preserve">, </w:t>
+      </w:r>
+      <w:proofErr w:type="spellStart"/>
+      <w:r>
+        <w:rPr>
+          <w:lang w:val="en-IN"/>
+        </w:rPr>
+        <w:t>y_train</w:t>
+      </w:r>
+      <w:proofErr w:type="spellEnd"/>
+      <w:r>
+        <w:rPr>
+          <w:lang w:val="en-IN"/>
+        </w:rPr>
+        <w:t xml:space="preserve">, </w:t>
+      </w:r>
+      <w:proofErr w:type="spellStart"/>
+      <w:r>
+        <w:rPr>
+          <w:lang w:val="en-IN"/>
+        </w:rPr>
+        <w:t>y_test</w:t>
+      </w:r>
+      <w:proofErr w:type="spellEnd"/>
+      <w:r>
+        <w:rPr>
+          <w:lang w:val="en-IN"/>
+        </w:rPr>
+        <w:t xml:space="preserve"> = </w:t>
+      </w:r>
+      <w:proofErr w:type="spellStart"/>
+      <w:r>
+        <w:rPr>
+          <w:lang w:val="en-IN"/>
+        </w:rPr>
+        <w:t>train_test_</w:t>
+      </w:r>
+      <w:proofErr w:type="gramStart"/>
+      <w:r>
+        <w:rPr>
+          <w:lang w:val="en-IN"/>
+        </w:rPr>
+        <w:t>split</w:t>
+      </w:r>
+      <w:proofErr w:type="spellEnd"/>
+      <w:r>
+        <w:rPr>
+          <w:lang w:val="en-IN"/>
+        </w:rPr>
+        <w:t>(</w:t>
+      </w:r>
+      <w:proofErr w:type="gramEnd"/>
+      <w:r>
+        <w:rPr>
+          <w:lang w:val="en-IN"/>
+        </w:rPr>
+        <w:t xml:space="preserve">X, y, </w:t>
+      </w:r>
+      <w:proofErr w:type="spellStart"/>
+      <w:r>
+        <w:rPr>
+          <w:lang w:val="en-IN"/>
+        </w:rPr>
+        <w:t>test_size</w:t>
+      </w:r>
+      <w:proofErr w:type="spellEnd"/>
+      <w:r>
+        <w:rPr>
+          <w:lang w:val="en-IN"/>
+        </w:rPr>
+        <w:t xml:space="preserve">=0.25, </w:t>
+      </w:r>
+      <w:proofErr w:type="spellStart"/>
+      <w:r>
+        <w:rPr>
+          <w:lang w:val="en-IN"/>
+        </w:rPr>
+        <w:t>random_state</w:t>
+      </w:r>
+      <w:proofErr w:type="spellEnd"/>
+      <w:r>
+        <w:rPr>
+          <w:lang w:val="en-IN"/>
+        </w:rPr>
+        <w:t>=42)</w:t>
+      </w:r>
+    </w:p>
+    <w:p>
+      <w:pPr>
+        <w:spacing w:line="240" w:lineRule="auto"/>
+        <w:rPr>
+          <w:lang w:val="en-IN"/>
+        </w:rPr>
+      </w:pPr>
+    </w:p>
+    <w:p>
+      <w:pPr>
+        <w:spacing w:line="240" w:lineRule="auto"/>
+        <w:rPr>
+          <w:lang w:val="en-IN"/>
+        </w:rPr>
+      </w:pPr>
+      <w:r>
+        <w:rPr>
+          <w:lang w:val="en-IN"/>
+        </w:rPr>
+        <w:t># Training the Random Forest Classifier model</w:t>
+      </w:r>
+    </w:p>
+    <w:p>
+      <w:pPr>
+        <w:spacing w:line="240" w:lineRule="auto"/>
+        <w:rPr>
+          <w:lang w:val="en-IN"/>
+        </w:rPr>
+      </w:pPr>
+      <w:r>
+        <w:rPr>
+          <w:lang w:val="en-IN"/>
+        </w:rPr>
+        <w:t xml:space="preserve">model = </w:t>
+      </w:r>
+      <w:proofErr w:type="spellStart"/>
+      <w:r>
+        <w:rPr>
+          <w:lang w:val="en-IN"/>
+        </w:rPr>
+        <w:t>RandomForestClassifier</w:t>
+      </w:r>
+      <w:proofErr w:type="spellEnd"/>
+      <w:r>
+        <w:rPr>
+          <w:lang w:val="en-IN"/>
+        </w:rPr>
+        <w:t>(</w:t>
+      </w:r>
+      <w:proofErr w:type="spellStart"/>
+      <w:r>
+        <w:rPr>
+          <w:lang w:val="en-IN"/>
+        </w:rPr>
+        <w:t>random_state</w:t>
+      </w:r>
+      <w:proofErr w:type="spellEnd"/>
+      <w:r>
+        <w:rPr>
+          <w:lang w:val="en-IN"/>
+        </w:rPr>
+        <w:t>=42)</w:t>
+      </w:r>
+    </w:p>
+    <w:p>
+      <w:pPr>
+        <w:spacing w:line="240" w:lineRule="auto"/>
+        <w:rPr>
+          <w:lang w:val="en-IN"/>
+        </w:rPr>
+      </w:pPr>
+      <w:proofErr w:type="spellStart"/>
+      <w:proofErr w:type="gramStart"/>
+      <w:r>
+        <w:rPr>
+          <w:lang w:val="en-IN"/>
+        </w:rPr>
+        <w:t>model.fit</w:t>
+      </w:r>
+      <w:proofErr w:type="spellEnd"/>
+      <w:r>
+        <w:rPr>
+          <w:lang w:val="en-IN"/>
+        </w:rPr>
+        <w:t>(</w:t>
+      </w:r>
+      <w:proofErr w:type="spellStart"/>
+      <w:proofErr w:type="gramEnd"/>
+      <w:r>
+        <w:rPr>
+          <w:lang w:val="en-IN"/>
+        </w:rPr>
+        <w:t>X_train</w:t>
+      </w:r>
+      <w:proofErr w:type="spellEnd"/>
+      <w:r>
+        <w:rPr>
+          <w:lang w:val="en-IN"/>
+        </w:rPr>
+        <w:t xml:space="preserve">, </w:t>
+      </w:r>
+      <w:proofErr w:type="spellStart"/>
+      <w:r>
+        <w:rPr>
+          <w:lang w:val="en-IN"/>
+        </w:rPr>
+        <w:t>y_train</w:t>
+      </w:r>
+      <w:proofErr w:type="spellEnd"/>
+      <w:r>
+        <w:rPr>
+          <w:lang w:val="en-IN"/>
+        </w:rPr>
+        <w:t>)</w:t>
+      </w:r>
+    </w:p>
+    <w:p>
+      <w:pPr>
+        <w:spacing w:line="240" w:lineRule="auto"/>
+        <w:rPr>
+          <w:lang w:val="en-IN"/>
+        </w:rPr>
+      </w:pPr>
+    </w:p>
+    <w:p>
+      <w:pPr>
+        <w:spacing w:line="240" w:lineRule="auto"/>
+        <w:rPr>
+          <w:lang w:val="en-IN"/>
+        </w:rPr>
+      </w:pPr>
+      <w:r>
+        <w:rPr>
+          <w:lang w:val="en-IN"/>
+        </w:rPr>
+        <w:t># Making predictions on the testing set</w:t>
+      </w:r>
+    </w:p>
+    <w:p>
+      <w:pPr>
+        <w:spacing w:line="240" w:lineRule="auto"/>
+        <w:rPr>
+          <w:lang w:val="en-IN"/>
+        </w:rPr>
+      </w:pPr>
+      <w:proofErr w:type="spellStart"/>
+      <w:r>
+        <w:rPr>
+          <w:lang w:val="en-IN"/>
+        </w:rPr>
+        <w:t>y_pred</w:t>
+      </w:r>
+      <w:proofErr w:type="spellEnd"/>
+      <w:r>
+        <w:rPr>
+          <w:lang w:val="en-IN"/>
+        </w:rPr>
+        <w:t xml:space="preserve"> = </w:t>
+      </w:r>
+      <w:proofErr w:type="spellStart"/>
+      <w:proofErr w:type="gramStart"/>
+      <w:r>
+        <w:rPr>
+          <w:lang w:val="en-IN"/>
+        </w:rPr>
+        <w:t>model.predict</w:t>
+      </w:r>
+      <w:proofErr w:type="spellEnd"/>
+      <w:proofErr w:type="gramEnd"/>
+      <w:r>
+        <w:rPr>
+          <w:lang w:val="en-IN"/>
+        </w:rPr>
+        <w:t>(</w:t>
+      </w:r>
+      <w:proofErr w:type="spellStart"/>
+      <w:r>
+        <w:rPr>
+          <w:lang w:val="en-IN"/>
+        </w:rPr>
+        <w:t>X_test</w:t>
+      </w:r>
+      <w:proofErr w:type="spellEnd"/>
+      <w:r>
+        <w:rPr>
+          <w:lang w:val="en-IN"/>
+        </w:rPr>
+        <w:t>)</w:t>
+      </w:r>
+    </w:p>
+    <w:p>
+      <w:pPr>
+        <w:spacing w:line="240" w:lineRule="auto"/>
+        <w:rPr>
+          <w:lang w:val="en-IN"/>
+        </w:rPr>
+      </w:pPr>
+    </w:p>
+    <w:p>
+      <w:pPr>
+        <w:spacing w:line="240" w:lineRule="auto"/>
+        <w:rPr>
+          <w:lang w:val="en-IN"/>
+        </w:rPr>
+      </w:pPr>
+      <w:r>
+        <w:rPr>
+          <w:lang w:val="en-IN"/>
+        </w:rPr>
+        <w:t># Evaluating the model</w:t>
+      </w:r>
+    </w:p>
+    <w:p>
+      <w:pPr>
+        <w:spacing w:line="240" w:lineRule="auto"/>
+        <w:rPr>
+          <w:lang w:val="en-IN"/>
+        </w:rPr>
+      </w:pPr>
+      <w:proofErr w:type="spellStart"/>
+      <w:r>
+        <w:rPr>
+          <w:lang w:val="en-IN"/>
+        </w:rPr>
+        <w:t>accuracy_rfc</w:t>
+      </w:r>
+      <w:proofErr w:type="spellEnd"/>
+      <w:r>
+        <w:rPr>
+          <w:lang w:val="en-IN"/>
+        </w:rPr>
+        <w:t xml:space="preserve"> = </w:t>
+      </w:r>
+      <w:proofErr w:type="spellStart"/>
+      <w:r>
+        <w:rPr>
+          <w:lang w:val="en-IN"/>
+        </w:rPr>
+        <w:t>accuracy_</w:t>
+      </w:r>
+      <w:proofErr w:type="gramStart"/>
+      <w:r>
+        <w:rPr>
+          <w:lang w:val="en-IN"/>
+        </w:rPr>
+        <w:t>score</w:t>
+      </w:r>
+      <w:proofErr w:type="spellEnd"/>
+      <w:r>
+        <w:rPr>
+          <w:lang w:val="en-IN"/>
+        </w:rPr>
+        <w:t>(</w:t>
+      </w:r>
+      <w:proofErr w:type="spellStart"/>
+      <w:proofErr w:type="gramEnd"/>
+      <w:r>
+        <w:rPr>
+          <w:lang w:val="en-IN"/>
+        </w:rPr>
+        <w:t>y_test</w:t>
+      </w:r>
+      <w:proofErr w:type="spellEnd"/>
+      <w:r>
+        <w:rPr>
+          <w:lang w:val="en-IN"/>
+        </w:rPr>
+        <w:t xml:space="preserve">, </w:t>
+      </w:r>
+      <w:proofErr w:type="spellStart"/>
+      <w:r>
+        <w:rPr>
+          <w:lang w:val="en-IN"/>
+        </w:rPr>
+        <w:t>y_pred</w:t>
+      </w:r>
+      <w:proofErr w:type="spellEnd"/>
+      <w:r>
+        <w:rPr>
+          <w:lang w:val="en-IN"/>
+        </w:rPr>
+        <w:t>)</w:t>
+      </w:r>
+    </w:p>
+    <w:p>
+      <w:pPr>
+        <w:spacing w:line="240" w:lineRule="auto"/>
+        <w:rPr>
+          <w:lang w:val="en-IN"/>
+        </w:rPr>
+      </w:pPr>
+      <w:proofErr w:type="gramStart"/>
+      <w:r>
+        <w:rPr>
+          <w:lang w:val="en-IN"/>
+        </w:rPr>
+        <w:t>print(</w:t>
+      </w:r>
+      <w:proofErr w:type="spellStart"/>
+      <w:proofErr w:type="gramEnd"/>
+      <w:r>
+        <w:rPr>
+          <w:lang w:val="en-IN"/>
+        </w:rPr>
+        <w:t>f'Accuracy</w:t>
+      </w:r>
+      <w:proofErr w:type="spellEnd"/>
+      <w:r>
+        <w:rPr>
+          <w:lang w:val="en-IN"/>
+        </w:rPr>
+        <w:t xml:space="preserve"> of Random Forest Classifier: {accuracy_rfc:.4f}')</w:t>
+      </w:r>
+    </w:p>
+    <w:p>
+      <w:pPr>
+        <w:spacing w:line="240" w:lineRule="auto"/>
+        <w:rPr>
+          <w:lang w:val="en-IN"/>
+        </w:rPr>
+      </w:pPr>
+    </w:p>
+    <w:p>
+      <w:pPr>
+        <w:spacing w:line="240" w:lineRule="auto"/>
+        <w:rPr>
+          <w:lang w:val="en-IN"/>
+        </w:rPr>
+      </w:pPr>
+      <w:r>
+        <w:rPr>
+          <w:lang w:val="en-IN"/>
+        </w:rPr>
+        <w:t># Printing classification report</w:t>
+      </w:r>
+    </w:p>
+    <w:p>
+      <w:pPr>
+        <w:spacing w:line="240" w:lineRule="auto"/>
+        <w:rPr>
+          <w:lang w:val="en-IN"/>
+        </w:rPr>
+      </w:pPr>
+      <w:proofErr w:type="gramStart"/>
+      <w:r>
+        <w:rPr>
+          <w:lang w:val="en-IN"/>
+        </w:rPr>
+        <w:lastRenderedPageBreak/>
+        <w:t>print(</w:t>
+      </w:r>
+      <w:proofErr w:type="gramEnd"/>
+      <w:r>
+        <w:rPr>
+          <w:lang w:val="en-IN"/>
+        </w:rPr>
+        <w:t>'\</w:t>
+      </w:r>
+      <w:proofErr w:type="spellStart"/>
+      <w:r>
+        <w:rPr>
+          <w:lang w:val="en-IN"/>
+        </w:rPr>
+        <w:t>nClassification</w:t>
+      </w:r>
+      <w:proofErr w:type="spellEnd"/>
+      <w:r>
+        <w:rPr>
+          <w:lang w:val="en-IN"/>
+        </w:rPr>
+        <w:t xml:space="preserve"> Report:')</w:t>
+      </w:r>
+    </w:p>
+    <w:p>
+      <w:pPr>
+        <w:spacing w:line="240" w:lineRule="auto"/>
+        <w:rPr>
+          <w:lang w:val="en-IN"/>
+        </w:rPr>
+      </w:pPr>
+      <w:proofErr w:type="gramStart"/>
+      <w:r>
+        <w:rPr>
+          <w:lang w:val="en-IN"/>
+        </w:rPr>
+        <w:t>print(</w:t>
+      </w:r>
+      <w:proofErr w:type="spellStart"/>
+      <w:proofErr w:type="gramEnd"/>
+      <w:r>
+        <w:rPr>
+          <w:lang w:val="en-IN"/>
+        </w:rPr>
+        <w:t>classification_report</w:t>
+      </w:r>
+      <w:proofErr w:type="spellEnd"/>
+      <w:r>
+        <w:rPr>
+          <w:lang w:val="en-IN"/>
+        </w:rPr>
+        <w:t>(</w:t>
+      </w:r>
+      <w:proofErr w:type="spellStart"/>
+      <w:r>
+        <w:rPr>
+          <w:lang w:val="en-IN"/>
+        </w:rPr>
+        <w:t>y_test</w:t>
+      </w:r>
+      <w:proofErr w:type="spellEnd"/>
+      <w:r>
+        <w:rPr>
+          <w:lang w:val="en-IN"/>
+        </w:rPr>
+        <w:t xml:space="preserve">, </w:t>
+      </w:r>
+      <w:proofErr w:type="spellStart"/>
+      <w:r>
+        <w:rPr>
+          <w:lang w:val="en-IN"/>
+        </w:rPr>
+        <w:t>y_pred</w:t>
+      </w:r>
+      <w:proofErr w:type="spellEnd"/>
+      <w:r>
+        <w:rPr>
+          <w:lang w:val="en-IN"/>
+        </w:rPr>
+        <w:t>))</w:t>
+      </w:r>
+    </w:p>
+    <w:p>
+      <w:pPr>
+        <w:spacing w:line="240" w:lineRule="auto"/>
+        <w:rPr>
+          <w:lang w:val="en-IN"/>
+        </w:rPr>
+      </w:pPr>
+    </w:p>
+    <w:p>
+      <w:pPr>
+        <w:spacing w:line="240" w:lineRule="auto"/>
+        <w:rPr>
+          <w:lang w:val="en-IN"/>
+        </w:rPr>
+      </w:pPr>
+      <w:r>
+        <w:rPr>
+          <w:lang w:val="en-IN"/>
+        </w:rPr>
+        <w:t># Printing confusion matrix</w:t>
+      </w:r>
+    </w:p>
+    <w:p>
+      <w:pPr>
+        <w:spacing w:line="240" w:lineRule="auto"/>
+        <w:rPr>
+          <w:lang w:val="en-IN"/>
+        </w:rPr>
+      </w:pPr>
+      <w:proofErr w:type="gramStart"/>
+      <w:r>
+        <w:rPr>
+          <w:lang w:val="en-IN"/>
+        </w:rPr>
+        <w:t>print(</w:t>
+      </w:r>
+      <w:proofErr w:type="gramEnd"/>
+      <w:r>
+        <w:rPr>
+          <w:lang w:val="en-IN"/>
+        </w:rPr>
+        <w:t>'\</w:t>
+      </w:r>
+      <w:proofErr w:type="spellStart"/>
+      <w:r>
+        <w:rPr>
+          <w:lang w:val="en-IN"/>
+        </w:rPr>
+        <w:t>nConfusion</w:t>
+      </w:r>
+      <w:proofErr w:type="spellEnd"/>
+      <w:r>
+        <w:rPr>
+          <w:lang w:val="en-IN"/>
+        </w:rPr>
+        <w:t xml:space="preserve"> Matrix:')</w:t>
+      </w:r>
+    </w:p>
+    <w:p>
+      <w:pPr>
+        <w:spacing w:line="240" w:lineRule="auto"/>
+        <w:rPr>
+          <w:lang w:val="en-IN"/>
+        </w:rPr>
+      </w:pPr>
+      <w:proofErr w:type="gramStart"/>
+      <w:r>
+        <w:rPr>
+          <w:lang w:val="en-IN"/>
+        </w:rPr>
+        <w:t>print(</w:t>
+      </w:r>
+      <w:proofErr w:type="spellStart"/>
+      <w:proofErr w:type="gramEnd"/>
+      <w:r>
+        <w:rPr>
+          <w:lang w:val="en-IN"/>
+        </w:rPr>
+        <w:t>confusion_matrix</w:t>
+      </w:r>
+      <w:proofErr w:type="spellEnd"/>
+      <w:r>
+        <w:rPr>
+          <w:lang w:val="en-IN"/>
+        </w:rPr>
+        <w:t>(</w:t>
+      </w:r>
+      <w:proofErr w:type="spellStart"/>
+      <w:r>
+        <w:rPr>
+          <w:lang w:val="en-IN"/>
+        </w:rPr>
+        <w:t>y_test</w:t>
+      </w:r>
+      <w:proofErr w:type="spellEnd"/>
+      <w:r>
+        <w:rPr>
+          <w:lang w:val="en-IN"/>
+        </w:rPr>
+        <w:t xml:space="preserve">, </w:t>
+      </w:r>
+      <w:proofErr w:type="spellStart"/>
+      <w:r>
+        <w:rPr>
+          <w:lang w:val="en-IN"/>
+        </w:rPr>
+        <w:t>y_pred</w:t>
+      </w:r>
+      <w:proofErr w:type="spellEnd"/>
+      <w:r>
+        <w:rPr>
+          <w:lang w:val="en-IN"/>
+        </w:rPr>
+        <w:t>))</w:t>
+      </w:r>
+    </w:p>
+    <w:p>
+      <w:pPr>
+        <w:spacing w:line="240" w:lineRule="auto"/>
+        <w:rPr>
+          <w:lang w:val="en-IN"/>
+        </w:rPr>
+      </w:pPr>
+    </w:p>
+    <w:p>
+      <w:pPr>
+        <w:spacing w:line="240" w:lineRule="auto"/>
+        <w:rPr>
+          <w:lang w:val="en-IN"/>
+        </w:rPr>
+      </w:pPr>
+      <w:r>
+        <w:rPr>
+          <w:lang w:val="en-IN"/>
+        </w:rPr>
+        <w:t>Accuracy of Random Forest Classifier: 0.9701</w:t>
+      </w:r>
+    </w:p>
+    <w:p>
+      <w:pPr>
+        <w:spacing w:line="240" w:lineRule="auto"/>
+        <w:rPr>
+          <w:lang w:val="en-IN"/>
+        </w:rPr>
+      </w:pPr>
+    </w:p>
+    <w:p>
+      <w:pPr>
+        <w:spacing w:line="240" w:lineRule="auto"/>
+        <w:rPr>
+          <w:lang w:val="en-IN"/>
+        </w:rPr>
+      </w:pPr>
+      <w:r>
+        <w:rPr>
+          <w:lang w:val="en-IN"/>
+        </w:rPr>
+        <w:t>Classification Report:</w:t>
+      </w:r>
+    </w:p>
+    <w:p>
+      <w:pPr>
+        <w:spacing w:line="240" w:lineRule="auto"/>
+        <w:rPr>
+          <w:lang w:val="en-IN"/>
+        </w:rPr>
+      </w:pPr>
+      <w:r>
+        <w:rPr>
+          <w:lang w:val="en-IN"/>
+        </w:rPr>
+        <w:t xml:space="preserve">              precision    </w:t>
+      </w:r>
+      <w:proofErr w:type="gramStart"/>
+      <w:r>
+        <w:rPr>
+          <w:lang w:val="en-IN"/>
+        </w:rPr>
+        <w:t>recall  f</w:t>
+      </w:r>
+      <w:proofErr w:type="gramEnd"/>
+      <w:r>
+        <w:rPr>
+          <w:lang w:val="en-IN"/>
+        </w:rPr>
+        <w:t>1-score   support</w:t>
+      </w:r>
+    </w:p>
+    <w:p>
+      <w:pPr>
+        <w:spacing w:line="240" w:lineRule="auto"/>
+        <w:rPr>
+          <w:lang w:val="en-IN"/>
+        </w:rPr>
+      </w:pPr>
+    </w:p>
+    <w:p>
+      <w:pPr>
+        <w:spacing w:line="240" w:lineRule="auto"/>
+        <w:rPr>
+          <w:lang w:val="en-IN"/>
+        </w:rPr>
+      </w:pPr>
+      <w:r>
+        <w:rPr>
+          <w:lang w:val="en-IN"/>
+        </w:rPr>
+        <w:t xml:space="preserve">           0       0.97      1.00      0.98     22850</w:t>
+      </w:r>
+    </w:p>
+    <w:p>
+      <w:pPr>
+        <w:spacing w:line="240" w:lineRule="auto"/>
+        <w:rPr>
+          <w:lang w:val="en-IN"/>
+        </w:rPr>
+      </w:pPr>
+      <w:r>
+        <w:rPr>
+          <w:lang w:val="en-IN"/>
+        </w:rPr>
+        <w:t xml:space="preserve">           1       0.96      0.68      0.80      2150</w:t>
+      </w:r>
+    </w:p>
+    <w:p>
+      <w:pPr>
+        <w:spacing w:line="240" w:lineRule="auto"/>
+        <w:rPr>
+          <w:lang w:val="en-IN"/>
+        </w:rPr>
+      </w:pPr>
+    </w:p>
+    <w:p>
+      <w:pPr>
+        <w:spacing w:line="240" w:lineRule="auto"/>
+        <w:rPr>
+          <w:lang w:val="en-IN"/>
+        </w:rPr>
+      </w:pPr>
+      <w:r>
+        <w:rPr>
+          <w:lang w:val="en-IN"/>
+        </w:rPr>
+        <w:t xml:space="preserve">    accuracy                           0.97     25000</w:t>
+      </w:r>
+    </w:p>
+    <w:p>
+      <w:pPr>
+        <w:spacing w:line="240" w:lineRule="auto"/>
+        <w:rPr>
+          <w:lang w:val="en-IN"/>
+        </w:rPr>
+      </w:pPr>
+      <w:r>
+        <w:rPr>
+          <w:lang w:val="en-IN"/>
+        </w:rPr>
+        <w:t xml:space="preserve">   macro </w:t>
+      </w:r>
+      <w:proofErr w:type="spellStart"/>
+      <w:r>
+        <w:rPr>
+          <w:lang w:val="en-IN"/>
+        </w:rPr>
+        <w:t>avg</w:t>
+      </w:r>
+      <w:proofErr w:type="spellEnd"/>
+      <w:r>
+        <w:rPr>
+          <w:lang w:val="en-IN"/>
+        </w:rPr>
+        <w:t xml:space="preserve">       0.96      0.84      0.89     25000</w:t>
+      </w:r>
+    </w:p>
+    <w:p>
+      <w:pPr>
+        <w:spacing w:line="240" w:lineRule="auto"/>
+        <w:rPr>
+          <w:lang w:val="en-IN"/>
+        </w:rPr>
+      </w:pPr>
+      <w:r>
+        <w:rPr>
+          <w:lang w:val="en-IN"/>
+        </w:rPr>
+        <w:t xml:space="preserve">weighted </w:t>
+      </w:r>
+      <w:proofErr w:type="spellStart"/>
+      <w:r>
+        <w:rPr>
+          <w:lang w:val="en-IN"/>
+        </w:rPr>
+        <w:t>avg</w:t>
+      </w:r>
+      <w:proofErr w:type="spellEnd"/>
+      <w:r>
+        <w:rPr>
+          <w:lang w:val="en-IN"/>
+        </w:rPr>
+        <w:t xml:space="preserve">       0.97      0.97      0.97     25000</w:t>
+      </w:r>
+    </w:p>
+    <w:p>
+      <w:pPr>
+        <w:spacing w:line="240" w:lineRule="auto"/>
+        <w:rPr>
+          <w:lang w:val="en-IN"/>
+        </w:rPr>
+      </w:pPr>
+    </w:p>
+    <w:p>
+      <w:pPr>
+        <w:spacing w:line="240" w:lineRule="auto"/>
+        <w:rPr>
+          <w:lang w:val="en-IN"/>
+        </w:rPr>
+      </w:pPr>
+    </w:p>
+    <w:p>
+      <w:pPr>
+        <w:spacing w:line="240" w:lineRule="auto"/>
+        <w:rPr>
+          <w:lang w:val="en-IN"/>
+        </w:rPr>
+      </w:pPr>
+      <w:r>
+        <w:rPr>
+          <w:lang w:val="en-IN"/>
+        </w:rPr>
+        <w:t>Confusion Matrix:</w:t>
+      </w:r>
+    </w:p>
+    <w:p>
+      <w:pPr>
+        <w:spacing w:line="240" w:lineRule="auto"/>
+        <w:rPr>
+          <w:lang w:val="en-IN"/>
+        </w:rPr>
+      </w:pPr>
+      <w:r>
+        <w:rPr>
+          <w:lang w:val="en-IN"/>
+        </w:rPr>
+        <w:t>[[22787    63]</w:t>
+      </w:r>
+    </w:p>
+    <w:p>
+      <w:pPr>
+        <w:spacing w:line="240" w:lineRule="auto"/>
+        <w:rPr>
+          <w:lang w:val="en-IN"/>
+        </w:rPr>
+      </w:pPr>
+      <w:r>
+        <w:rPr>
+          <w:lang w:val="en-IN"/>
+        </w:rPr>
+        <w:t xml:space="preserve"> </w:t>
+      </w:r>
+      <w:proofErr w:type="gramStart"/>
+      <w:r>
+        <w:rPr>
+          <w:lang w:val="en-IN"/>
+        </w:rPr>
+        <w:t>[  684</w:t>
+      </w:r>
+      <w:proofErr w:type="gramEnd"/>
+      <w:r>
+        <w:rPr>
+          <w:lang w:val="en-IN"/>
+        </w:rPr>
+        <w:t xml:space="preserve">  1466]]</w:t>
+      </w:r>
+    </w:p>
+    <w:p>
+      <w:pPr>
+        <w:rPr>
+          <w:lang w:val="en-IN"/>
+        </w:rPr>
+      </w:pPr>
+    </w:p>
+    <w:p>
+      <w:pPr>
+        <w:spacing w:line="240" w:lineRule="auto"/>
+        <w:rPr>
+          <w:lang w:val="en-IN"/>
+        </w:rPr>
+      </w:pPr>
+      <w:r>
+        <w:rPr>
+          <w:lang w:val="en-IN"/>
+        </w:rPr>
+        <w:t># Computing confusion matrix</w:t>
+      </w:r>
+    </w:p>
+    <w:p>
+      <w:pPr>
+        <w:spacing w:line="240" w:lineRule="auto"/>
+        <w:rPr>
+          <w:lang w:val="en-IN"/>
+        </w:rPr>
+      </w:pPr>
+      <w:proofErr w:type="spellStart"/>
+      <w:r>
+        <w:rPr>
+          <w:lang w:val="en-IN"/>
+        </w:rPr>
+        <w:t>cm_rf</w:t>
+      </w:r>
+      <w:proofErr w:type="spellEnd"/>
+      <w:r>
+        <w:rPr>
+          <w:lang w:val="en-IN"/>
+        </w:rPr>
+        <w:t xml:space="preserve"> = </w:t>
+      </w:r>
+      <w:proofErr w:type="spellStart"/>
+      <w:r>
+        <w:rPr>
+          <w:lang w:val="en-IN"/>
+        </w:rPr>
+        <w:t>confusion_</w:t>
+      </w:r>
+      <w:proofErr w:type="gramStart"/>
+      <w:r>
+        <w:rPr>
+          <w:lang w:val="en-IN"/>
+        </w:rPr>
+        <w:t>matrix</w:t>
+      </w:r>
+      <w:proofErr w:type="spellEnd"/>
+      <w:r>
+        <w:rPr>
+          <w:lang w:val="en-IN"/>
+        </w:rPr>
+        <w:t>(</w:t>
+      </w:r>
+      <w:proofErr w:type="spellStart"/>
+      <w:proofErr w:type="gramEnd"/>
+      <w:r>
+        <w:rPr>
+          <w:lang w:val="en-IN"/>
+        </w:rPr>
+        <w:t>y_test</w:t>
+      </w:r>
+      <w:proofErr w:type="spellEnd"/>
+      <w:r>
+        <w:rPr>
+          <w:lang w:val="en-IN"/>
+        </w:rPr>
+        <w:t xml:space="preserve">, </w:t>
+      </w:r>
+      <w:proofErr w:type="spellStart"/>
+      <w:r>
+        <w:rPr>
+          <w:lang w:val="en-IN"/>
+        </w:rPr>
+        <w:t>y_pred</w:t>
+      </w:r>
+      <w:proofErr w:type="spellEnd"/>
+      <w:r>
+        <w:rPr>
+          <w:lang w:val="en-IN"/>
+        </w:rPr>
+        <w:t>)</w:t>
+      </w:r>
+    </w:p>
+    <w:p>
+      <w:pPr>
+        <w:spacing w:line="240" w:lineRule="auto"/>
+        <w:rPr>
+          <w:lang w:val="en-IN"/>
+        </w:rPr>
+      </w:pPr>
+    </w:p>
+    <w:p>
+      <w:pPr>
+        <w:spacing w:line="240" w:lineRule="auto"/>
+        <w:rPr>
+          <w:lang w:val="en-IN"/>
+        </w:rPr>
+      </w:pPr>
+      <w:r>
+        <w:rPr>
+          <w:lang w:val="en-IN"/>
+        </w:rPr>
+        <w:t># Plotting confusion matrix heatmap for Random Forest Classifier</w:t>
+      </w:r>
+    </w:p>
+    <w:p>
+      <w:pPr>
+        <w:spacing w:line="240" w:lineRule="auto"/>
+        <w:rPr>
+          <w:lang w:val="en-IN"/>
+        </w:rPr>
+      </w:pPr>
+      <w:proofErr w:type="spellStart"/>
+      <w:proofErr w:type="gramStart"/>
+      <w:r>
+        <w:rPr>
+          <w:lang w:val="en-IN"/>
+        </w:rPr>
+        <w:t>plt.figure</w:t>
+      </w:r>
+      <w:proofErr w:type="spellEnd"/>
+      <w:proofErr w:type="gramEnd"/>
+      <w:r>
+        <w:rPr>
+          <w:lang w:val="en-IN"/>
+        </w:rPr>
+        <w:t>(</w:t>
+      </w:r>
+      <w:proofErr w:type="spellStart"/>
+      <w:r>
+        <w:rPr>
+          <w:lang w:val="en-IN"/>
+        </w:rPr>
+        <w:t>figsize</w:t>
+      </w:r>
+      <w:proofErr w:type="spellEnd"/>
+      <w:r>
+        <w:rPr>
+          <w:lang w:val="en-IN"/>
+        </w:rPr>
+        <w:t>=(8, 6))</w:t>
+      </w:r>
+    </w:p>
+    <w:p>
+      <w:pPr>
+        <w:spacing w:line="240" w:lineRule="auto"/>
+        <w:rPr>
+          <w:lang w:val="en-IN"/>
+        </w:rPr>
+      </w:pPr>
+      <w:proofErr w:type="spellStart"/>
+      <w:proofErr w:type="gramStart"/>
+      <w:r>
+        <w:rPr>
+          <w:lang w:val="en-IN"/>
+        </w:rPr>
+        <w:t>sns.heatmap</w:t>
+      </w:r>
+      <w:proofErr w:type="spellEnd"/>
+      <w:proofErr w:type="gramEnd"/>
+      <w:r>
+        <w:rPr>
+          <w:lang w:val="en-IN"/>
+        </w:rPr>
+        <w:t>(</w:t>
+      </w:r>
+      <w:proofErr w:type="spellStart"/>
+      <w:r>
+        <w:rPr>
+          <w:lang w:val="en-IN"/>
+        </w:rPr>
+        <w:t>cm_rf</w:t>
+      </w:r>
+      <w:proofErr w:type="spellEnd"/>
+      <w:r>
+        <w:rPr>
+          <w:lang w:val="en-IN"/>
+        </w:rPr>
+        <w:t xml:space="preserve">, </w:t>
+      </w:r>
+      <w:proofErr w:type="spellStart"/>
+      <w:r>
+        <w:rPr>
+          <w:lang w:val="en-IN"/>
+        </w:rPr>
+        <w:t>annot</w:t>
+      </w:r>
+      <w:proofErr w:type="spellEnd"/>
+      <w:r>
+        <w:rPr>
+          <w:lang w:val="en-IN"/>
+        </w:rPr>
+        <w:t xml:space="preserve">=True, </w:t>
+      </w:r>
+      <w:proofErr w:type="spellStart"/>
+      <w:r>
+        <w:rPr>
+          <w:lang w:val="en-IN"/>
+        </w:rPr>
+        <w:t>fmt</w:t>
+      </w:r>
+      <w:proofErr w:type="spellEnd"/>
+      <w:r>
+        <w:rPr>
+          <w:lang w:val="en-IN"/>
+        </w:rPr>
+        <w:t xml:space="preserve">='d', </w:t>
+      </w:r>
+      <w:proofErr w:type="spellStart"/>
+      <w:r>
+        <w:rPr>
+          <w:lang w:val="en-IN"/>
+        </w:rPr>
+        <w:t>cmap</w:t>
+      </w:r>
+      <w:proofErr w:type="spellEnd"/>
+      <w:r>
+        <w:rPr>
+          <w:lang w:val="en-IN"/>
+        </w:rPr>
+        <w:t>='Greens', cbar=False,</w:t>
+      </w:r>
+    </w:p>
+    <w:p>
+      <w:pPr>
+        <w:spacing w:line="240" w:lineRule="auto"/>
+        <w:rPr>
+          <w:lang w:val="en-IN"/>
+        </w:rPr>
+      </w:pPr>
+      <w:r>
+        <w:rPr>
+          <w:lang w:val="en-IN"/>
+        </w:rPr>
+        <w:t xml:space="preserve">            </w:t>
+      </w:r>
+      <w:proofErr w:type="spellStart"/>
+      <w:r>
+        <w:rPr>
+          <w:lang w:val="en-IN"/>
+        </w:rPr>
+        <w:t>annot_kws</w:t>
+      </w:r>
+      <w:proofErr w:type="spellEnd"/>
+      <w:proofErr w:type="gramStart"/>
+      <w:r>
+        <w:rPr>
+          <w:lang w:val="en-IN"/>
+        </w:rPr>
+        <w:t>={</w:t>
+      </w:r>
+      <w:proofErr w:type="gramEnd"/>
+      <w:r>
+        <w:rPr>
+          <w:lang w:val="en-IN"/>
+        </w:rPr>
+        <w:t>'</w:t>
+      </w:r>
+      <w:proofErr w:type="spellStart"/>
+      <w:r>
+        <w:rPr>
+          <w:lang w:val="en-IN"/>
+        </w:rPr>
+        <w:t>fontsize</w:t>
+      </w:r>
+      <w:proofErr w:type="spellEnd"/>
+      <w:r>
+        <w:rPr>
+          <w:lang w:val="en-IN"/>
+        </w:rPr>
+        <w:t>': 14}, linewidths=0.5)</w:t>
+      </w:r>
+    </w:p>
+    <w:p>
+      <w:pPr>
+        <w:spacing w:line="240" w:lineRule="auto"/>
+        <w:rPr>
+          <w:lang w:val="en-IN"/>
+        </w:rPr>
+      </w:pPr>
+      <w:proofErr w:type="spellStart"/>
+      <w:proofErr w:type="gramStart"/>
+      <w:r>
+        <w:rPr>
+          <w:lang w:val="en-IN"/>
+        </w:rPr>
+        <w:t>plt.title</w:t>
+      </w:r>
+      <w:proofErr w:type="spellEnd"/>
+      <w:proofErr w:type="gramEnd"/>
+      <w:r>
+        <w:rPr>
+          <w:lang w:val="en-IN"/>
+        </w:rPr>
+        <w:t>('Confusion Matrix - Random Forest Classifier')</w:t>
+      </w:r>
+    </w:p>
+    <w:p>
+      <w:pPr>
+        <w:spacing w:line="240" w:lineRule="auto"/>
+        <w:rPr>
+          <w:lang w:val="en-IN"/>
+        </w:rPr>
+      </w:pPr>
+      <w:proofErr w:type="spellStart"/>
+      <w:proofErr w:type="gramStart"/>
+      <w:r>
+        <w:rPr>
+          <w:lang w:val="en-IN"/>
+        </w:rPr>
+        <w:t>plt.xlabel</w:t>
+      </w:r>
+      <w:proofErr w:type="spellEnd"/>
+      <w:proofErr w:type="gramEnd"/>
+      <w:r>
+        <w:rPr>
+          <w:lang w:val="en-IN"/>
+        </w:rPr>
+        <w:t>('Predicted labels')</w:t>
+      </w:r>
+    </w:p>
+    <w:p>
+      <w:pPr>
+        <w:spacing w:line="240" w:lineRule="auto"/>
+        <w:rPr>
+          <w:lang w:val="en-IN"/>
+        </w:rPr>
+      </w:pPr>
+      <w:proofErr w:type="spellStart"/>
+      <w:proofErr w:type="gramStart"/>
+      <w:r>
+        <w:rPr>
+          <w:lang w:val="en-IN"/>
+        </w:rPr>
+        <w:t>plt.ylabel</w:t>
+      </w:r>
+      <w:proofErr w:type="spellEnd"/>
+      <w:proofErr w:type="gramEnd"/>
+      <w:r>
+        <w:rPr>
+          <w:lang w:val="en-IN"/>
+        </w:rPr>
+        <w:t>('True labels')</w:t>
+      </w:r>
+    </w:p>
+    <w:p>
+      <w:pPr>
+        <w:spacing w:line="240" w:lineRule="auto"/>
+        <w:rPr>
+          <w:lang w:val="en-IN"/>
+        </w:rPr>
+      </w:pPr>
+      <w:proofErr w:type="spellStart"/>
+      <w:proofErr w:type="gramStart"/>
+      <w:r>
+        <w:rPr>
+          <w:lang w:val="en-IN"/>
+        </w:rPr>
+        <w:t>plt.show</w:t>
+      </w:r>
+      <w:proofErr w:type="spellEnd"/>
+      <w:proofErr w:type="gramEnd"/>
+      <w:r>
+        <w:rPr>
+          <w:lang w:val="en-IN"/>
+        </w:rPr>
+        <w:t>()</w:t>
+      </w:r>
+    </w:p>
+    <w:p>
+      <w:pPr>
+        <w:spacing w:line="240" w:lineRule="auto"/>
+        <w:rPr>
+          <w:lang w:val="en-IN"/>
+        </w:rPr>
+      </w:pPr>
+    </w:p>
+    <w:p>
+      <w:pPr>
+        <w:rPr>
+          <w:lang w:val="en-IN"/>
+        </w:rPr>
+      </w:pPr>
+      <w:r>
+        <w:rPr>
+          <w:noProof/>
+          <w:lang w:val="en-IN"/>
+        </w:rPr>
+        <w:lastRenderedPageBreak/>
+        <w:drawing>
+          <wp:inline distT="0" distB="0" distL="0" distR="0" wp14:anchorId="30D3C051" wp14:editId="37733333">
+            <wp:extent cx="5733415" cy="4575175"/>
+            <wp:effectExtent l="0" t="0" r="635" b="0"/>
+            <wp:docPr id="2140104232" name="Picture 1"/>
+            <wp:cNvGraphicFramePr>
+              <a:graphicFrameLocks xmlns:a="http://schemas.openxmlformats.org/drawingml/2006/main" noChangeAspect="1"/>
+            </wp:cNvGraphicFramePr>
+            <a:graphic xmlns:a="http://schemas.openxmlformats.org/drawingml/2006/main">
+              <a:graphicData uri="http://schemas.openxmlformats.org/drawingml/2006/picture">
+                <pic:pic xmlns:pic="http://schemas.openxmlformats.org/drawingml/2006/picture">
+                  <pic:nvPicPr>
+                    <pic:cNvPr id="2140104232" name=""/>
+                    <pic:cNvPicPr/>
+                  </pic:nvPicPr>
+                  <pic:blipFill>
+                    <a:blip r:embed="rId90"/>
+                    <a:stretch>
+                      <a:fillRect/>
+                    </a:stretch>
+                  </pic:blipFill>
+                  <pic:spPr>
+                    <a:xfrm>
+                      <a:off x="0" y="0"/>
+                      <a:ext cx="5733415" cy="4575175"/>
+                    </a:xfrm>
+                    <a:prstGeom prst="rect">
+                      <a:avLst/>
+                    </a:prstGeom>
+                  </pic:spPr>
+                </pic:pic>
+              </a:graphicData>
+            </a:graphic>
+          </wp:inline>
+        </w:drawing>
+      </w:r>
+    </w:p>
+    <w:p>
+      <w:pPr>
+        <w:rPr>
+          <w:sz w:val="28"/>
+          <w:szCs w:val="28"/>
+          <w:lang w:val="en-IN"/>
+        </w:rPr>
+      </w:pPr>
+      <w:r>
+        <w:rPr>
+          <w:sz w:val="28"/>
+          <w:szCs w:val="28"/>
+          <w:lang w:val="en-IN"/>
+        </w:rPr>
         <w:t xml:space="preserve">K-means </w:t>
       </w:r>
       <w:proofErr w:type="spellStart"/>
@@ -33517,7 +33546,7 @@
                     <pic:cNvPicPr/>
                   </pic:nvPicPr>
                   <pic:blipFill>
-                    <a:blip r:embed="rId90"/>
+                    <a:blip r:embed="rId91"/>
                     <a:stretch>
                       <a:fillRect/>
                     </a:stretch>
@@ -33711,7 +33740,19 @@
         <w:rPr>
           <w:lang w:val="en-IN"/>
         </w:rPr>
-        <w:t>=(8, 5))</w:t>
+        <w:t xml:space="preserve">=(8, </w:t>
+      </w:r>
+      <w:r>
+        <w:rPr>
+          <w:lang w:val="en-IN"/>
+        </w:rPr>
+        <w:t>10</w:t>
+      </w:r>
+      <w:r>
+        <w:rPr>
+          <w:lang w:val="en-IN"/>
+        </w:rPr>
+        <w:t>))</w:t>
       </w:r>
     </w:p>
     <w:p>
@@ -34046,13 +34087,13 @@
       </w:pPr>
       <w:r>
         <w:rPr>
-          <w:noProof/>
+          <w:lang w:val="en-IN"/>
         </w:rPr>
         <w:drawing>
-          <wp:inline distT="0" distB="0" distL="0" distR="0" wp14:anchorId="37DD0C4F" wp14:editId="30E1D91B">
-            <wp:extent cx="5733415" cy="3883025"/>
-            <wp:effectExtent l="19050" t="19050" r="19685" b="22225"/>
-            <wp:docPr id="1031591206" name="Picture 1"/>
+          <wp:inline distT="0" distB="0" distL="0" distR="0" wp14:anchorId="533B22CD" wp14:editId="5C80BE98">
+            <wp:extent cx="5733415" cy="4366260"/>
+            <wp:effectExtent l="0" t="0" r="635" b="0"/>
+            <wp:docPr id="632083588" name="Picture 1"/>
             <wp:cNvGraphicFramePr>
               <a:graphicFrameLocks xmlns:a="http://schemas.openxmlformats.org/drawingml/2006/main" noChangeAspect="1"/>
             </wp:cNvGraphicFramePr>
@@ -34060,7 +34101,7 @@
               <a:graphicData uri="http://schemas.openxmlformats.org/drawingml/2006/picture">
                 <pic:pic xmlns:pic="http://schemas.openxmlformats.org/drawingml/2006/picture">
                   <pic:nvPicPr>
-                    <pic:cNvPr id="177570113" name=""/>
+                    <pic:cNvPr id="632083588" name=""/>
                     <pic:cNvPicPr/>
                   </pic:nvPicPr>
                   <pic:blipFill>
@@ -34072,16 +34113,11 @@
                   <pic:spPr>
                     <a:xfrm>
                       <a:off x="0" y="0"/>
-                      <a:ext cx="5733415" cy="3883025"/>
+                      <a:ext cx="5733415" cy="4366260"/>
                     </a:xfrm>
                     <a:prstGeom prst="rect">
                       <a:avLst/>
                     </a:prstGeom>
-                    <a:ln w="19050">
-                      <a:solidFill>
-                        <a:schemeClr val="tx1"/>
-                      </a:solidFill>
-                    </a:ln>
                   </pic:spPr>
                 </pic:pic>
               </a:graphicData>
@@ -34099,8 +34135,8 @@
       </w:pPr>
     </w:p>
     <w:sectPr>
-      <w:footerReference w:type="default" r:id="rId91"/>
-      <w:footerReference w:type="first" r:id="rId92"/>
+      <w:footerReference w:type="default" r:id="rId92"/>
+      <w:footerReference w:type="first" r:id="rId93"/>
       <w:pgSz w:w="11909" w:h="16834"/>
       <w:pgMar w:top="1440" w:right="1440" w:bottom="1440" w:left="1440" w:header="720" w:footer="720" w:gutter="0"/>
       <w:pgBorders w:offsetFrom="page">
@@ -35788,7 +35824,6 @@
   <w:style w:type="character" w:default="1" w:styleId="DefaultParagraphFont">
     <w:name w:val="Default Paragraph Font"/>
     <w:uiPriority w:val="1"/>
-    <w:semiHidden/>
     <w:unhideWhenUsed/>
   </w:style>
   <w:style w:type="table" w:default="1" w:styleId="TableNormal">

</xml_diff>